<commit_message>
update tech type way
</commit_message>
<xml_diff>
--- a/Hunter/科技树.docx
+++ b/Hunter/科技树.docx
@@ -4,36 +4,1187 @@
   <w:body>
     <w:p>
       <w:pPr>
+        <w:widowControl/>
+        <w:jc w:val="center"/>
+        <w:rPr>
+          <w:rFonts w:ascii="宋体" w:hAnsi="宋体" w:eastAsia="宋体" w:cs="宋体"/>
+          <w:kern w:val="0"/>
+          <w:szCs w:val="21"/>
+        </w:rPr>
+      </w:pPr>
+      <w:r>
+        <w:rPr>
+          <w:rFonts w:hint="eastAsia" w:ascii="宋体" w:hAnsi="宋体" w:eastAsia="宋体" w:cs="宋体"/>
+          <w:b/>
+          <w:bCs/>
+          <w:kern w:val="0"/>
+          <w:sz w:val="36"/>
+          <w:szCs w:val="36"/>
+        </w:rPr>
+        <w:t>L1游戏科技系统</w:t>
+      </w:r>
+    </w:p>
+    <w:p>
+      <w:pPr>
+        <w:widowControl/>
         <w:jc w:val="left"/>
         <w:rPr>
-          <w:rFonts w:hint="eastAsia"/>
-          <w:lang w:eastAsia="zh-CN"/>
+          <w:rFonts w:ascii="宋体" w:hAnsi="宋体" w:eastAsia="宋体" w:cs="宋体"/>
+          <w:kern w:val="0"/>
+          <w:szCs w:val="21"/>
         </w:rPr>
       </w:pPr>
       <w:r>
         <w:rPr>
-          <w:rFonts w:hint="eastAsia"/>
-          <w:lang w:eastAsia="zh-CN"/>
-        </w:rPr>
-        <w:t>科技树页面设计如下页</w:t>
-      </w:r>
-      <w:bookmarkStart w:id="0" w:name="_GoBack"/>
-      <w:bookmarkEnd w:id="0"/>
-      <w:r>
-        <w:rPr>
-          <w:rFonts w:hint="eastAsia"/>
-          <w:lang w:eastAsia="zh-CN"/>
-        </w:rPr>
-        <w:t>图所示，说明如下：</w:t>
+          <w:rFonts w:hint="eastAsia" w:ascii="宋体" w:hAnsi="宋体" w:eastAsia="宋体" w:cs="宋体"/>
+          <w:kern w:val="0"/>
+          <w:szCs w:val="21"/>
+        </w:rPr>
+        <w:t>科技系统是玩家通过消耗科技点，解锁更多功能，提升自身战斗力的系统。</w:t>
+      </w:r>
+    </w:p>
+    <w:p>
+      <w:pPr>
+        <w:widowControl/>
+        <w:jc w:val="left"/>
+        <w:rPr>
+          <w:rFonts w:hint="eastAsia" w:ascii="宋体" w:hAnsi="宋体" w:eastAsia="宋体" w:cs="宋体"/>
+          <w:kern w:val="0"/>
+          <w:szCs w:val="21"/>
+        </w:rPr>
+      </w:pPr>
+      <w:r>
+        <w:rPr>
+          <w:rFonts w:hint="eastAsia" w:ascii="宋体" w:hAnsi="宋体" w:eastAsia="宋体" w:cs="宋体"/>
+          <w:kern w:val="0"/>
+          <w:szCs w:val="21"/>
+        </w:rPr>
+        <w:t>科技系统由</w:t>
+      </w:r>
+      <w:r>
+        <w:rPr>
+          <w:rFonts w:ascii="宋体" w:hAnsi="宋体" w:eastAsia="宋体" w:cs="宋体"/>
+          <w:kern w:val="0"/>
+          <w:szCs w:val="21"/>
+        </w:rPr>
+        <w:t>4</w:t>
+      </w:r>
+      <w:r>
+        <w:rPr>
+          <w:rFonts w:hint="eastAsia" w:ascii="宋体" w:hAnsi="宋体" w:eastAsia="宋体" w:cs="宋体"/>
+          <w:kern w:val="0"/>
+          <w:szCs w:val="21"/>
+        </w:rPr>
+        <w:t>条分支科技组成。</w:t>
+      </w:r>
+    </w:p>
+    <w:p>
+      <w:pPr>
+        <w:widowControl/>
+        <w:jc w:val="left"/>
+        <w:rPr>
+          <w:rFonts w:ascii="宋体" w:hAnsi="宋体" w:eastAsia="宋体" w:cs="宋体"/>
+          <w:kern w:val="0"/>
+          <w:szCs w:val="21"/>
+        </w:rPr>
+      </w:pPr>
+      <w:r>
+        <w:rPr>
+          <w:rFonts w:hint="eastAsia" w:ascii="宋体" w:hAnsi="宋体" w:eastAsia="宋体" w:cs="宋体"/>
+          <w:kern w:val="0"/>
+          <w:szCs w:val="21"/>
+        </w:rPr>
+        <w:t>首位科技激活后，将开启后续的强化科技，研发强化科技，可以提升对应科技装置的性能。</w:t>
+      </w:r>
+    </w:p>
+    <w:p>
+      <w:pPr>
+        <w:widowControl/>
+        <w:jc w:val="left"/>
+        <w:rPr>
+          <w:rFonts w:ascii="宋体" w:hAnsi="宋体" w:eastAsia="宋体" w:cs="宋体"/>
+          <w:b/>
+          <w:bCs/>
+          <w:kern w:val="0"/>
+          <w:szCs w:val="21"/>
+        </w:rPr>
+      </w:pPr>
+    </w:p>
+    <w:p>
+      <w:pPr>
+        <w:widowControl/>
+        <w:jc w:val="left"/>
+        <w:rPr>
+          <w:rFonts w:ascii="宋体" w:hAnsi="宋体" w:eastAsia="宋体" w:cs="宋体"/>
+          <w:b/>
+          <w:bCs/>
+          <w:kern w:val="0"/>
+          <w:szCs w:val="21"/>
+        </w:rPr>
+      </w:pPr>
+    </w:p>
+    <w:p>
+      <w:pPr>
+        <w:widowControl/>
+        <w:jc w:val="left"/>
+        <w:rPr>
+          <w:rFonts w:ascii="宋体" w:hAnsi="宋体" w:eastAsia="宋体" w:cs="宋体"/>
+          <w:b/>
+          <w:bCs/>
+          <w:kern w:val="0"/>
+          <w:szCs w:val="21"/>
+        </w:rPr>
+      </w:pPr>
+      <w:r>
+        <w:rPr>
+          <w:rFonts w:ascii="宋体" w:hAnsi="宋体" w:eastAsia="宋体" w:cs="宋体"/>
+          <w:b/>
+          <w:bCs/>
+          <w:kern w:val="0"/>
+          <w:szCs w:val="21"/>
+        </w:rPr>
+        <w:t>机枪系统</w:t>
+      </w:r>
+      <w:r>
+        <w:rPr>
+          <w:rFonts w:hint="eastAsia" w:ascii="宋体" w:hAnsi="宋体" w:eastAsia="宋体" w:cs="宋体"/>
+          <w:b/>
+          <w:bCs/>
+          <w:kern w:val="0"/>
+          <w:szCs w:val="21"/>
+        </w:rPr>
+        <w:t>：</w:t>
+      </w:r>
+    </w:p>
+    <w:p>
+      <w:pPr>
+        <w:widowControl/>
+        <w:ind w:left="420" w:firstLine="420"/>
+        <w:jc w:val="left"/>
+        <w:rPr>
+          <w:rFonts w:ascii="宋体" w:hAnsi="宋体" w:eastAsia="宋体" w:cs="宋体"/>
+          <w:b/>
+          <w:kern w:val="0"/>
+          <w:szCs w:val="21"/>
+        </w:rPr>
+      </w:pPr>
+      <w:r>
+        <w:rPr>
+          <w:rFonts w:hint="eastAsia" w:ascii="宋体" w:hAnsi="宋体" w:eastAsia="宋体" w:cs="宋体"/>
+          <w:b/>
+          <w:kern w:val="0"/>
+          <w:szCs w:val="21"/>
+        </w:rPr>
+        <w:t>按下按钮激活机枪，再次按下关闭。</w:t>
+      </w:r>
+    </w:p>
+    <w:p>
+      <w:pPr>
+        <w:widowControl/>
+        <w:ind w:left="420" w:firstLine="420"/>
+        <w:jc w:val="left"/>
+        <w:rPr>
+          <w:rFonts w:ascii="宋体" w:hAnsi="宋体" w:eastAsia="宋体" w:cs="宋体"/>
+          <w:b/>
+          <w:kern w:val="0"/>
+          <w:szCs w:val="21"/>
+        </w:rPr>
+      </w:pPr>
+      <w:r>
+        <w:rPr>
+          <w:rFonts w:hint="eastAsia" w:ascii="宋体" w:hAnsi="宋体" w:eastAsia="宋体" w:cs="宋体"/>
+          <w:b/>
+          <w:kern w:val="0"/>
+          <w:szCs w:val="21"/>
+        </w:rPr>
+        <w:t>机枪激活时，每秒消耗5点弹药，关闭时，弹药以1点每秒的速度恢复。</w:t>
+      </w:r>
+    </w:p>
+    <w:p>
+      <w:pPr>
+        <w:widowControl/>
+        <w:ind w:left="420" w:firstLine="420"/>
+        <w:jc w:val="left"/>
+        <w:rPr>
+          <w:rFonts w:ascii="宋体" w:hAnsi="宋体" w:eastAsia="宋体" w:cs="宋体"/>
+          <w:kern w:val="0"/>
+          <w:szCs w:val="21"/>
+        </w:rPr>
+      </w:pPr>
+      <w:r>
+        <w:rPr>
+          <w:rFonts w:hint="eastAsia" w:ascii="宋体" w:hAnsi="宋体" w:eastAsia="宋体" w:cs="宋体"/>
+          <w:kern w:val="0"/>
+          <w:szCs w:val="21"/>
+          <w:highlight w:val="yellow"/>
+        </w:rPr>
+        <w:t>1.重机枪</w:t>
+      </w:r>
+      <w:r>
+        <w:rPr>
+          <w:rFonts w:hint="eastAsia" w:ascii="宋体" w:hAnsi="宋体" w:eastAsia="宋体" w:cs="宋体"/>
+          <w:kern w:val="0"/>
+          <w:szCs w:val="21"/>
+        </w:rPr>
+        <w:t>：激活机枪系统，弹药存储上限为150。</w:t>
+      </w:r>
+    </w:p>
+    <w:p>
+      <w:pPr>
+        <w:widowControl/>
+        <w:ind w:left="420" w:firstLine="420"/>
+        <w:jc w:val="left"/>
+        <w:rPr>
+          <w:rFonts w:ascii="宋体" w:hAnsi="宋体" w:eastAsia="宋体" w:cs="宋体"/>
+          <w:kern w:val="0"/>
+          <w:szCs w:val="21"/>
+        </w:rPr>
+      </w:pPr>
+      <w:r>
+        <w:rPr>
+          <w:rFonts w:hint="eastAsia" w:ascii="宋体" w:hAnsi="宋体" w:eastAsia="宋体" w:cs="宋体"/>
+          <w:kern w:val="0"/>
+          <w:szCs w:val="21"/>
+          <w:highlight w:val="yellow"/>
+        </w:rPr>
+        <w:t>2.散射1</w:t>
+      </w:r>
+      <w:r>
+        <w:rPr>
+          <w:rFonts w:hint="eastAsia" w:ascii="宋体" w:hAnsi="宋体" w:eastAsia="宋体" w:cs="宋体"/>
+          <w:kern w:val="0"/>
+          <w:szCs w:val="21"/>
+        </w:rPr>
+        <w:t>：一次同时发射2枚子弹，但只消耗一枚。</w:t>
+      </w:r>
+    </w:p>
+    <w:p>
+      <w:pPr>
+        <w:widowControl/>
+        <w:ind w:left="420" w:firstLine="420"/>
+        <w:jc w:val="left"/>
+        <w:rPr>
+          <w:rFonts w:ascii="宋体" w:hAnsi="宋体" w:eastAsia="宋体" w:cs="宋体"/>
+          <w:kern w:val="0"/>
+          <w:szCs w:val="21"/>
+        </w:rPr>
+      </w:pPr>
+      <w:r>
+        <w:rPr>
+          <w:rFonts w:hint="eastAsia" w:ascii="宋体" w:hAnsi="宋体" w:eastAsia="宋体" w:cs="宋体"/>
+          <w:kern w:val="0"/>
+          <w:szCs w:val="21"/>
+          <w:highlight w:val="yellow"/>
+        </w:rPr>
+        <w:t>3.散射2</w:t>
+      </w:r>
+      <w:r>
+        <w:rPr>
+          <w:rFonts w:hint="eastAsia" w:ascii="宋体" w:hAnsi="宋体" w:eastAsia="宋体" w:cs="宋体"/>
+          <w:kern w:val="0"/>
+          <w:szCs w:val="21"/>
+        </w:rPr>
+        <w:t>：一次同时发射</w:t>
+      </w:r>
+      <w:r>
+        <w:rPr>
+          <w:rFonts w:ascii="宋体" w:hAnsi="宋体" w:eastAsia="宋体" w:cs="宋体"/>
+          <w:kern w:val="0"/>
+          <w:szCs w:val="21"/>
+        </w:rPr>
+        <w:t>4</w:t>
+      </w:r>
+      <w:r>
+        <w:rPr>
+          <w:rFonts w:hint="eastAsia" w:ascii="宋体" w:hAnsi="宋体" w:eastAsia="宋体" w:cs="宋体"/>
+          <w:kern w:val="0"/>
+          <w:szCs w:val="21"/>
+        </w:rPr>
+        <w:t>枚子弹，但只消耗一枚。</w:t>
+      </w:r>
+    </w:p>
+    <w:p>
+      <w:pPr>
+        <w:widowControl/>
+        <w:ind w:left="420" w:firstLine="420"/>
+        <w:jc w:val="left"/>
+        <w:rPr>
+          <w:rFonts w:ascii="宋体" w:hAnsi="宋体" w:eastAsia="宋体" w:cs="宋体"/>
+          <w:kern w:val="0"/>
+          <w:szCs w:val="21"/>
+        </w:rPr>
+      </w:pPr>
+      <w:r>
+        <w:rPr>
+          <w:rFonts w:hint="eastAsia" w:ascii="宋体" w:hAnsi="宋体" w:eastAsia="宋体" w:cs="宋体"/>
+          <w:kern w:val="0"/>
+          <w:szCs w:val="21"/>
+          <w:highlight w:val="yellow"/>
+        </w:rPr>
+        <w:t>4.散射</w:t>
+      </w:r>
+      <w:r>
+        <w:rPr>
+          <w:rFonts w:ascii="宋体" w:hAnsi="宋体" w:eastAsia="宋体" w:cs="宋体"/>
+          <w:kern w:val="0"/>
+          <w:szCs w:val="21"/>
+        </w:rPr>
+        <w:t>3</w:t>
+      </w:r>
+      <w:r>
+        <w:rPr>
+          <w:rFonts w:hint="eastAsia" w:ascii="宋体" w:hAnsi="宋体" w:eastAsia="宋体" w:cs="宋体"/>
+          <w:kern w:val="0"/>
+          <w:szCs w:val="21"/>
+        </w:rPr>
+        <w:t>：一次同时发射</w:t>
+      </w:r>
+      <w:r>
+        <w:rPr>
+          <w:rFonts w:ascii="宋体" w:hAnsi="宋体" w:eastAsia="宋体" w:cs="宋体"/>
+          <w:kern w:val="0"/>
+          <w:szCs w:val="21"/>
+        </w:rPr>
+        <w:t>6</w:t>
+      </w:r>
+      <w:r>
+        <w:rPr>
+          <w:rFonts w:hint="eastAsia" w:ascii="宋体" w:hAnsi="宋体" w:eastAsia="宋体" w:cs="宋体"/>
+          <w:kern w:val="0"/>
+          <w:szCs w:val="21"/>
+        </w:rPr>
+        <w:t>枚子弹，但只消耗一枚。</w:t>
+      </w:r>
+    </w:p>
+    <w:p>
+      <w:pPr>
+        <w:widowControl/>
+        <w:ind w:left="420" w:firstLine="420"/>
+        <w:jc w:val="left"/>
+        <w:rPr>
+          <w:rFonts w:ascii="宋体" w:hAnsi="宋体" w:eastAsia="宋体" w:cs="宋体"/>
+          <w:kern w:val="0"/>
+          <w:szCs w:val="21"/>
+        </w:rPr>
+      </w:pPr>
+      <w:r>
+        <w:rPr>
+          <w:rFonts w:hint="eastAsia" w:ascii="宋体" w:hAnsi="宋体" w:eastAsia="宋体" w:cs="宋体"/>
+          <w:kern w:val="0"/>
+          <w:szCs w:val="21"/>
+          <w:highlight w:val="yellow"/>
+        </w:rPr>
+        <w:t>5.弹药收集</w:t>
+      </w:r>
+      <w:r>
+        <w:rPr>
+          <w:rFonts w:hint="eastAsia" w:ascii="宋体" w:hAnsi="宋体" w:eastAsia="宋体" w:cs="宋体"/>
+          <w:kern w:val="0"/>
+          <w:szCs w:val="21"/>
+        </w:rPr>
+        <w:t>：激活此</w:t>
+      </w:r>
+      <w:r>
+        <w:rPr>
+          <w:rFonts w:ascii="宋体" w:hAnsi="宋体" w:eastAsia="宋体" w:cs="宋体"/>
+          <w:kern w:val="0"/>
+          <w:szCs w:val="21"/>
+        </w:rPr>
+        <w:t>科技后，</w:t>
+      </w:r>
+      <w:r>
+        <w:rPr>
+          <w:rFonts w:hint="eastAsia" w:ascii="宋体" w:hAnsi="宋体" w:eastAsia="宋体" w:cs="宋体"/>
+          <w:kern w:val="0"/>
+          <w:szCs w:val="21"/>
+        </w:rPr>
+        <w:t>击毁敌机将</w:t>
+      </w:r>
+      <w:r>
+        <w:rPr>
+          <w:rFonts w:ascii="宋体" w:hAnsi="宋体" w:eastAsia="宋体" w:cs="宋体"/>
+          <w:kern w:val="0"/>
+          <w:szCs w:val="21"/>
+        </w:rPr>
+        <w:t>有几率</w:t>
+      </w:r>
+      <w:r>
+        <w:rPr>
+          <w:rFonts w:hint="eastAsia" w:ascii="宋体" w:hAnsi="宋体" w:eastAsia="宋体" w:cs="宋体"/>
+          <w:kern w:val="0"/>
+          <w:szCs w:val="21"/>
+        </w:rPr>
+        <w:t>掉落弹药，可以收集。</w:t>
+      </w:r>
+    </w:p>
+    <w:p>
+      <w:pPr>
+        <w:widowControl/>
+        <w:ind w:left="420" w:firstLine="420"/>
+        <w:jc w:val="left"/>
+        <w:rPr>
+          <w:rFonts w:ascii="宋体" w:hAnsi="宋体" w:eastAsia="宋体" w:cs="宋体"/>
+          <w:kern w:val="0"/>
+          <w:szCs w:val="21"/>
+        </w:rPr>
+      </w:pPr>
+      <w:r>
+        <w:rPr>
+          <w:rFonts w:hint="eastAsia" w:ascii="宋体" w:hAnsi="宋体" w:eastAsia="宋体" w:cs="宋体"/>
+          <w:kern w:val="0"/>
+          <w:szCs w:val="21"/>
+          <w:highlight w:val="yellow"/>
+        </w:rPr>
+        <w:t>6.弹匣扩容</w:t>
+      </w:r>
+      <w:r>
+        <w:rPr>
+          <w:rFonts w:hint="eastAsia" w:ascii="宋体" w:hAnsi="宋体" w:eastAsia="宋体" w:cs="宋体"/>
+          <w:kern w:val="0"/>
+          <w:szCs w:val="21"/>
+        </w:rPr>
+        <w:t>：扩大弹药存储上限为300。</w:t>
+      </w:r>
+    </w:p>
+    <w:p>
+      <w:pPr>
+        <w:widowControl/>
+        <w:ind w:left="420" w:firstLine="420"/>
+        <w:jc w:val="left"/>
+        <w:rPr>
+          <w:rFonts w:ascii="宋体" w:hAnsi="宋体" w:eastAsia="宋体" w:cs="宋体"/>
+          <w:kern w:val="0"/>
+          <w:szCs w:val="21"/>
+        </w:rPr>
+      </w:pPr>
+      <w:r>
+        <w:rPr>
+          <w:rFonts w:hint="eastAsia" w:ascii="宋体" w:hAnsi="宋体" w:eastAsia="宋体" w:cs="宋体"/>
+          <w:kern w:val="0"/>
+          <w:szCs w:val="21"/>
+          <w:highlight w:val="yellow"/>
+        </w:rPr>
+        <w:t>7.弹药强化</w:t>
+      </w:r>
+      <w:r>
+        <w:rPr>
+          <w:rFonts w:hint="eastAsia" w:ascii="宋体" w:hAnsi="宋体" w:eastAsia="宋体" w:cs="宋体"/>
+          <w:kern w:val="0"/>
+          <w:szCs w:val="21"/>
+        </w:rPr>
+        <w:t>：子弹</w:t>
+      </w:r>
+      <w:r>
+        <w:rPr>
+          <w:rFonts w:ascii="宋体" w:hAnsi="宋体" w:eastAsia="宋体" w:cs="宋体"/>
+          <w:kern w:val="0"/>
+          <w:szCs w:val="21"/>
+        </w:rPr>
+        <w:t>造成的伤害提升</w:t>
+      </w:r>
+      <w:r>
+        <w:rPr>
+          <w:rFonts w:hint="eastAsia" w:ascii="宋体" w:hAnsi="宋体" w:eastAsia="宋体" w:cs="宋体"/>
+          <w:kern w:val="0"/>
+          <w:szCs w:val="21"/>
+        </w:rPr>
+        <w:t>50</w:t>
+      </w:r>
+      <w:r>
+        <w:rPr>
+          <w:rFonts w:ascii="宋体" w:hAnsi="宋体" w:eastAsia="宋体" w:cs="宋体"/>
+          <w:kern w:val="0"/>
+          <w:szCs w:val="21"/>
+        </w:rPr>
+        <w:t>%</w:t>
+      </w:r>
+      <w:r>
+        <w:rPr>
+          <w:rFonts w:hint="eastAsia" w:ascii="宋体" w:hAnsi="宋体" w:eastAsia="宋体" w:cs="宋体"/>
+          <w:kern w:val="0"/>
+          <w:szCs w:val="21"/>
+        </w:rPr>
+        <w:t>。</w:t>
+      </w:r>
+    </w:p>
+    <w:p>
+      <w:pPr>
+        <w:widowControl/>
+        <w:ind w:left="420" w:firstLine="420"/>
+        <w:jc w:val="left"/>
+        <w:rPr>
+          <w:rFonts w:ascii="宋体" w:hAnsi="宋体" w:eastAsia="宋体" w:cs="宋体"/>
+          <w:kern w:val="0"/>
+          <w:szCs w:val="21"/>
+        </w:rPr>
+      </w:pPr>
+    </w:p>
+    <w:p>
+      <w:pPr>
+        <w:widowControl/>
+        <w:jc w:val="left"/>
+        <w:rPr>
+          <w:rFonts w:ascii="宋体" w:hAnsi="宋体" w:eastAsia="宋体" w:cs="宋体"/>
+          <w:b/>
+          <w:bCs/>
+          <w:kern w:val="0"/>
+          <w:szCs w:val="21"/>
+        </w:rPr>
+      </w:pPr>
+      <w:r>
+        <w:rPr>
+          <w:rFonts w:hint="eastAsia" w:ascii="宋体" w:hAnsi="宋体" w:eastAsia="宋体" w:cs="宋体"/>
+          <w:b/>
+          <w:bCs/>
+          <w:kern w:val="0"/>
+          <w:szCs w:val="21"/>
+        </w:rPr>
+        <w:t>充</w:t>
+      </w:r>
+      <w:r>
+        <w:rPr>
+          <w:rFonts w:ascii="宋体" w:hAnsi="宋体" w:eastAsia="宋体" w:cs="宋体"/>
+          <w:b/>
+          <w:bCs/>
+          <w:kern w:val="0"/>
+          <w:szCs w:val="21"/>
+        </w:rPr>
+        <w:t>能炮系统</w:t>
+      </w:r>
+      <w:r>
+        <w:rPr>
+          <w:rFonts w:hint="eastAsia" w:ascii="宋体" w:hAnsi="宋体" w:eastAsia="宋体" w:cs="宋体"/>
+          <w:b/>
+          <w:bCs/>
+          <w:kern w:val="0"/>
+          <w:szCs w:val="21"/>
+        </w:rPr>
+        <w:t>：</w:t>
+      </w:r>
+    </w:p>
+    <w:p>
+      <w:pPr>
+        <w:widowControl/>
+        <w:ind w:left="420" w:firstLine="420"/>
+        <w:jc w:val="left"/>
+        <w:rPr>
+          <w:rFonts w:ascii="宋体" w:hAnsi="宋体" w:eastAsia="宋体" w:cs="宋体"/>
+          <w:b/>
+          <w:kern w:val="0"/>
+          <w:szCs w:val="21"/>
+        </w:rPr>
+      </w:pPr>
+      <w:r>
+        <w:rPr>
+          <w:rFonts w:hint="eastAsia" w:ascii="宋体" w:hAnsi="宋体" w:eastAsia="宋体" w:cs="宋体"/>
+          <w:b/>
+          <w:kern w:val="0"/>
+          <w:szCs w:val="21"/>
+        </w:rPr>
+        <w:t>按下按钮会进入发射前充能状态，松开按钮发射并进入30s冷却。若充能时间过长会导致发射失败强制进入过载状态，冷却时间增加15s。</w:t>
+      </w:r>
+    </w:p>
+    <w:p>
+      <w:pPr>
+        <w:widowControl/>
+        <w:ind w:firstLine="796"/>
+        <w:jc w:val="left"/>
+        <w:rPr>
+          <w:rFonts w:ascii="宋体" w:hAnsi="宋体" w:eastAsia="宋体" w:cs="宋体"/>
+          <w:kern w:val="0"/>
+          <w:szCs w:val="21"/>
+        </w:rPr>
+      </w:pPr>
+      <w:r>
+        <w:rPr>
+          <w:rFonts w:hint="eastAsia" w:ascii="宋体" w:hAnsi="宋体" w:eastAsia="宋体" w:cs="宋体"/>
+          <w:kern w:val="0"/>
+          <w:szCs w:val="21"/>
+          <w:highlight w:val="yellow"/>
+        </w:rPr>
+        <w:t>8.冲能炮</w:t>
+      </w:r>
+      <w:r>
+        <w:rPr>
+          <w:rFonts w:hint="eastAsia" w:ascii="宋体" w:hAnsi="宋体" w:eastAsia="宋体" w:cs="宋体"/>
+          <w:kern w:val="0"/>
+          <w:szCs w:val="21"/>
+        </w:rPr>
+        <w:t>：激活充能炮系统。</w:t>
+      </w:r>
+    </w:p>
+    <w:p>
+      <w:pPr>
+        <w:widowControl/>
+        <w:ind w:firstLine="796"/>
+        <w:jc w:val="left"/>
+        <w:rPr>
+          <w:rFonts w:ascii="宋体" w:hAnsi="宋体" w:eastAsia="宋体" w:cs="宋体"/>
+          <w:kern w:val="0"/>
+          <w:szCs w:val="21"/>
+        </w:rPr>
+      </w:pPr>
+      <w:r>
+        <w:rPr>
+          <w:rFonts w:hint="eastAsia" w:ascii="宋体" w:hAnsi="宋体" w:eastAsia="宋体" w:cs="宋体"/>
+          <w:kern w:val="0"/>
+          <w:szCs w:val="21"/>
+          <w:highlight w:val="yellow"/>
+        </w:rPr>
+        <w:t>9.</w:t>
+      </w:r>
+      <w:r>
+        <w:rPr>
+          <w:rFonts w:ascii="宋体" w:hAnsi="宋体" w:eastAsia="宋体" w:cs="宋体"/>
+          <w:kern w:val="0"/>
+          <w:szCs w:val="21"/>
+          <w:highlight w:val="yellow"/>
+        </w:rPr>
+        <w:t>冷却</w:t>
+      </w:r>
+      <w:r>
+        <w:rPr>
+          <w:rFonts w:hint="eastAsia" w:ascii="宋体" w:hAnsi="宋体" w:eastAsia="宋体" w:cs="宋体"/>
+          <w:kern w:val="0"/>
+          <w:szCs w:val="21"/>
+          <w:highlight w:val="yellow"/>
+        </w:rPr>
+        <w:t>1</w:t>
+      </w:r>
+      <w:r>
+        <w:rPr>
+          <w:rFonts w:hint="eastAsia" w:ascii="宋体" w:hAnsi="宋体" w:eastAsia="宋体" w:cs="宋体"/>
+          <w:kern w:val="0"/>
+          <w:szCs w:val="21"/>
+        </w:rPr>
+        <w:t>：缩短充能炮10s冷却时间。</w:t>
+      </w:r>
+    </w:p>
+    <w:p>
+      <w:pPr>
+        <w:widowControl/>
+        <w:ind w:firstLine="796"/>
+        <w:jc w:val="left"/>
+        <w:rPr>
+          <w:rFonts w:ascii="宋体" w:hAnsi="宋体" w:eastAsia="宋体" w:cs="宋体"/>
+          <w:kern w:val="0"/>
+          <w:szCs w:val="21"/>
+        </w:rPr>
+      </w:pPr>
+      <w:r>
+        <w:rPr>
+          <w:rFonts w:hint="eastAsia" w:ascii="宋体" w:hAnsi="宋体" w:eastAsia="宋体" w:cs="宋体"/>
+          <w:kern w:val="0"/>
+          <w:szCs w:val="21"/>
+          <w:highlight w:val="yellow"/>
+        </w:rPr>
+        <w:t>10.</w:t>
+      </w:r>
+      <w:r>
+        <w:rPr>
+          <w:rFonts w:ascii="宋体" w:hAnsi="宋体" w:eastAsia="宋体" w:cs="宋体"/>
+          <w:kern w:val="0"/>
+          <w:szCs w:val="21"/>
+          <w:highlight w:val="yellow"/>
+        </w:rPr>
+        <w:t>冷却</w:t>
+      </w:r>
+      <w:r>
+        <w:rPr>
+          <w:rFonts w:hint="eastAsia" w:ascii="宋体" w:hAnsi="宋体" w:eastAsia="宋体" w:cs="宋体"/>
+          <w:kern w:val="0"/>
+          <w:szCs w:val="21"/>
+          <w:highlight w:val="yellow"/>
+        </w:rPr>
+        <w:t>2</w:t>
+      </w:r>
+      <w:r>
+        <w:rPr>
+          <w:rFonts w:hint="eastAsia" w:ascii="宋体" w:hAnsi="宋体" w:eastAsia="宋体" w:cs="宋体"/>
+          <w:kern w:val="0"/>
+          <w:szCs w:val="21"/>
+        </w:rPr>
+        <w:t>：缩短充能炮10s冷却时间。</w:t>
+      </w:r>
+    </w:p>
+    <w:p>
+      <w:pPr>
+        <w:widowControl/>
+        <w:ind w:firstLine="796"/>
+        <w:jc w:val="left"/>
+        <w:rPr>
+          <w:rFonts w:ascii="宋体" w:hAnsi="宋体" w:eastAsia="宋体" w:cs="宋体"/>
+          <w:kern w:val="0"/>
+          <w:szCs w:val="21"/>
+        </w:rPr>
+      </w:pPr>
+      <w:r>
+        <w:rPr>
+          <w:rFonts w:hint="eastAsia" w:ascii="宋体" w:hAnsi="宋体" w:eastAsia="宋体" w:cs="宋体"/>
+          <w:kern w:val="0"/>
+          <w:szCs w:val="21"/>
+          <w:highlight w:val="yellow"/>
+        </w:rPr>
+        <w:t>11.急冷</w:t>
+      </w:r>
+      <w:r>
+        <w:rPr>
+          <w:rFonts w:hint="eastAsia" w:ascii="宋体" w:hAnsi="宋体" w:eastAsia="宋体" w:cs="宋体"/>
+          <w:kern w:val="0"/>
+          <w:szCs w:val="21"/>
+        </w:rPr>
+        <w:t>：过载状态不再触发冷却。</w:t>
+      </w:r>
+    </w:p>
+    <w:p>
+      <w:pPr>
+        <w:widowControl/>
+        <w:jc w:val="left"/>
+        <w:rPr>
+          <w:rFonts w:ascii="宋体" w:hAnsi="宋体" w:eastAsia="宋体" w:cs="宋体"/>
+          <w:b/>
+          <w:bCs/>
+          <w:kern w:val="0"/>
+          <w:szCs w:val="21"/>
+        </w:rPr>
+      </w:pPr>
+      <w:r>
+        <w:rPr>
+          <w:rFonts w:ascii="宋体" w:hAnsi="宋体" w:eastAsia="宋体" w:cs="宋体"/>
+          <w:b/>
+          <w:bCs/>
+          <w:kern w:val="0"/>
+          <w:szCs w:val="21"/>
+        </w:rPr>
+        <w:t>等离子护盾</w:t>
+      </w:r>
+      <w:r>
+        <w:rPr>
+          <w:rFonts w:hint="eastAsia" w:ascii="宋体" w:hAnsi="宋体" w:eastAsia="宋体" w:cs="宋体"/>
+          <w:b/>
+          <w:bCs/>
+          <w:kern w:val="0"/>
+          <w:szCs w:val="21"/>
+        </w:rPr>
+        <w:t>：</w:t>
+      </w:r>
+    </w:p>
+    <w:p>
+      <w:pPr>
+        <w:widowControl/>
+        <w:ind w:left="420" w:firstLine="420"/>
+        <w:jc w:val="left"/>
+        <w:rPr>
+          <w:rFonts w:ascii="宋体" w:hAnsi="宋体" w:eastAsia="宋体" w:cs="宋体"/>
+          <w:b/>
+          <w:kern w:val="0"/>
+          <w:szCs w:val="21"/>
+        </w:rPr>
+      </w:pPr>
+      <w:r>
+        <w:rPr>
+          <w:rFonts w:hint="eastAsia" w:ascii="宋体" w:hAnsi="宋体" w:eastAsia="宋体" w:cs="宋体"/>
+          <w:b/>
+          <w:kern w:val="0"/>
+          <w:szCs w:val="21"/>
+        </w:rPr>
+        <w:t>被动技能</w:t>
+      </w:r>
+      <w:r>
+        <w:rPr>
+          <w:rFonts w:ascii="宋体" w:hAnsi="宋体" w:eastAsia="宋体" w:cs="宋体"/>
+          <w:b/>
+          <w:kern w:val="0"/>
+          <w:szCs w:val="21"/>
+        </w:rPr>
+        <w:t>。</w:t>
+      </w:r>
+    </w:p>
+    <w:p>
+      <w:pPr>
+        <w:widowControl/>
+        <w:ind w:firstLine="796"/>
+        <w:jc w:val="left"/>
+        <w:rPr>
+          <w:rFonts w:ascii="宋体" w:hAnsi="宋体" w:eastAsia="宋体" w:cs="宋体"/>
+          <w:kern w:val="0"/>
+          <w:szCs w:val="21"/>
+        </w:rPr>
+      </w:pPr>
+      <w:r>
+        <w:rPr>
+          <w:rFonts w:hint="eastAsia" w:ascii="宋体" w:hAnsi="宋体" w:eastAsia="宋体" w:cs="宋体"/>
+          <w:kern w:val="0"/>
+          <w:szCs w:val="21"/>
+          <w:highlight w:val="yellow"/>
+        </w:rPr>
+        <w:t>12.护盾</w:t>
+      </w:r>
+      <w:r>
+        <w:rPr>
+          <w:rFonts w:hint="eastAsia" w:ascii="宋体" w:hAnsi="宋体" w:eastAsia="宋体" w:cs="宋体"/>
+          <w:kern w:val="0"/>
+          <w:szCs w:val="21"/>
+        </w:rPr>
+        <w:t>：激活等离子护盾系统，可</w:t>
+      </w:r>
+      <w:r>
+        <w:rPr>
+          <w:rFonts w:ascii="宋体" w:hAnsi="宋体" w:eastAsia="宋体" w:cs="宋体"/>
+          <w:kern w:val="0"/>
+          <w:szCs w:val="21"/>
+        </w:rPr>
+        <w:t>抵挡</w:t>
+      </w:r>
+      <w:r>
+        <w:rPr>
+          <w:rFonts w:hint="eastAsia" w:ascii="宋体" w:hAnsi="宋体" w:eastAsia="宋体" w:cs="宋体"/>
+          <w:kern w:val="0"/>
+          <w:szCs w:val="21"/>
+        </w:rPr>
+        <w:t>1次</w:t>
+      </w:r>
+      <w:r>
+        <w:rPr>
+          <w:rFonts w:ascii="宋体" w:hAnsi="宋体" w:eastAsia="宋体" w:cs="宋体"/>
+          <w:kern w:val="0"/>
+          <w:szCs w:val="21"/>
+        </w:rPr>
+        <w:t>伤害</w:t>
+      </w:r>
+      <w:r>
+        <w:rPr>
+          <w:rFonts w:hint="eastAsia" w:ascii="宋体" w:hAnsi="宋体" w:eastAsia="宋体" w:cs="宋体"/>
+          <w:kern w:val="0"/>
+          <w:szCs w:val="21"/>
+        </w:rPr>
+        <w:t>，护盾</w:t>
+      </w:r>
+      <w:r>
+        <w:rPr>
+          <w:rFonts w:ascii="宋体" w:hAnsi="宋体" w:eastAsia="宋体" w:cs="宋体"/>
+          <w:kern w:val="0"/>
+          <w:szCs w:val="21"/>
+        </w:rPr>
+        <w:t>被击破后，若</w:t>
+      </w:r>
+      <w:r>
+        <w:rPr>
+          <w:rFonts w:hint="eastAsia" w:ascii="宋体" w:hAnsi="宋体" w:eastAsia="宋体" w:cs="宋体"/>
+          <w:kern w:val="0"/>
+          <w:szCs w:val="21"/>
+        </w:rPr>
+        <w:t>10秒</w:t>
+      </w:r>
+      <w:r>
+        <w:rPr>
+          <w:rFonts w:ascii="宋体" w:hAnsi="宋体" w:eastAsia="宋体" w:cs="宋体"/>
+          <w:kern w:val="0"/>
+          <w:szCs w:val="21"/>
+        </w:rPr>
+        <w:t>内未</w:t>
+      </w:r>
+      <w:r>
+        <w:rPr>
+          <w:rFonts w:hint="eastAsia" w:ascii="宋体" w:hAnsi="宋体" w:eastAsia="宋体" w:cs="宋体"/>
+          <w:kern w:val="0"/>
+          <w:szCs w:val="21"/>
+        </w:rPr>
+        <w:t>受到</w:t>
+      </w:r>
+      <w:r>
+        <w:rPr>
+          <w:rFonts w:ascii="宋体" w:hAnsi="宋体" w:eastAsia="宋体" w:cs="宋体"/>
+          <w:kern w:val="0"/>
+          <w:szCs w:val="21"/>
+        </w:rPr>
+        <w:t>伤害</w:t>
+      </w:r>
+      <w:r>
+        <w:rPr>
+          <w:rFonts w:hint="eastAsia" w:ascii="宋体" w:hAnsi="宋体" w:eastAsia="宋体" w:cs="宋体"/>
+          <w:kern w:val="0"/>
+          <w:szCs w:val="21"/>
+        </w:rPr>
+        <w:t>，</w:t>
+      </w:r>
+      <w:r>
+        <w:rPr>
+          <w:rFonts w:ascii="宋体" w:hAnsi="宋体" w:eastAsia="宋体" w:cs="宋体"/>
+          <w:kern w:val="0"/>
+          <w:szCs w:val="21"/>
+        </w:rPr>
+        <w:t>护盾将再次激活。</w:t>
+      </w:r>
+    </w:p>
+    <w:p>
+      <w:pPr>
+        <w:widowControl/>
+        <w:ind w:firstLine="796"/>
+        <w:jc w:val="left"/>
+        <w:rPr>
+          <w:rFonts w:ascii="宋体" w:hAnsi="宋体" w:eastAsia="宋体" w:cs="宋体"/>
+          <w:kern w:val="0"/>
+          <w:szCs w:val="21"/>
+        </w:rPr>
+      </w:pPr>
+      <w:r>
+        <w:rPr>
+          <w:rFonts w:hint="eastAsia" w:ascii="宋体" w:hAnsi="宋体" w:eastAsia="宋体" w:cs="宋体"/>
+          <w:kern w:val="0"/>
+          <w:szCs w:val="21"/>
+          <w:highlight w:val="yellow"/>
+        </w:rPr>
+        <w:t>13.</w:t>
+      </w:r>
+      <w:r>
+        <w:rPr>
+          <w:rFonts w:ascii="宋体" w:hAnsi="宋体" w:eastAsia="宋体" w:cs="宋体"/>
+          <w:kern w:val="0"/>
+          <w:szCs w:val="21"/>
+          <w:highlight w:val="yellow"/>
+        </w:rPr>
+        <w:t>爆破</w:t>
+      </w:r>
+      <w:r>
+        <w:rPr>
+          <w:rFonts w:hint="eastAsia" w:ascii="宋体" w:hAnsi="宋体" w:eastAsia="宋体" w:cs="宋体"/>
+          <w:kern w:val="0"/>
+          <w:szCs w:val="21"/>
+        </w:rPr>
+        <w:t>：护盾消失时，对全屏敌人造成伤害。</w:t>
+      </w:r>
+    </w:p>
+    <w:p>
+      <w:pPr>
+        <w:widowControl/>
+        <w:jc w:val="left"/>
+        <w:rPr>
+          <w:rFonts w:ascii="宋体" w:hAnsi="宋体" w:eastAsia="宋体" w:cs="宋体"/>
+          <w:b/>
+          <w:color w:val="FF0000"/>
+          <w:kern w:val="0"/>
+          <w:szCs w:val="21"/>
+        </w:rPr>
+      </w:pPr>
+      <w:r>
+        <w:rPr>
+          <w:rFonts w:hint="eastAsia" w:ascii="宋体" w:hAnsi="宋体" w:eastAsia="宋体" w:cs="宋体"/>
+          <w:b/>
+          <w:kern w:val="0"/>
+          <w:szCs w:val="21"/>
+        </w:rPr>
+        <w:t>深空鱼雷：</w:t>
+      </w:r>
+    </w:p>
+    <w:p>
+      <w:pPr>
+        <w:widowControl/>
+        <w:ind w:left="420" w:firstLine="420"/>
+        <w:jc w:val="left"/>
+        <w:rPr>
+          <w:rFonts w:ascii="宋体" w:hAnsi="宋体" w:eastAsia="宋体" w:cs="宋体"/>
+          <w:b/>
+          <w:kern w:val="0"/>
+          <w:szCs w:val="21"/>
+        </w:rPr>
+      </w:pPr>
+      <w:r>
+        <w:rPr>
+          <w:rFonts w:hint="eastAsia" w:ascii="宋体" w:hAnsi="宋体" w:eastAsia="宋体" w:cs="宋体"/>
+          <w:b/>
+          <w:kern w:val="0"/>
+          <w:szCs w:val="21"/>
+        </w:rPr>
+        <w:t>手指滑动屏幕，可</w:t>
+      </w:r>
+      <w:r>
+        <w:rPr>
+          <w:rFonts w:ascii="宋体" w:hAnsi="宋体" w:eastAsia="宋体" w:cs="宋体"/>
+          <w:b/>
+          <w:kern w:val="0"/>
+          <w:szCs w:val="21"/>
+        </w:rPr>
+        <w:t>往前投射一枚鱼雷，鱼雷在</w:t>
+      </w:r>
+      <w:r>
+        <w:rPr>
+          <w:rFonts w:hint="eastAsia" w:ascii="宋体" w:hAnsi="宋体" w:eastAsia="宋体" w:cs="宋体"/>
+          <w:b/>
+          <w:kern w:val="0"/>
+          <w:szCs w:val="21"/>
+        </w:rPr>
+        <w:t>1S后</w:t>
+      </w:r>
+      <w:r>
+        <w:rPr>
+          <w:rFonts w:ascii="宋体" w:hAnsi="宋体" w:eastAsia="宋体" w:cs="宋体"/>
+          <w:b/>
+          <w:kern w:val="0"/>
+          <w:szCs w:val="21"/>
+        </w:rPr>
+        <w:t>爆炸，对</w:t>
+      </w:r>
+      <w:r>
+        <w:rPr>
+          <w:rFonts w:hint="eastAsia" w:ascii="宋体" w:hAnsi="宋体" w:eastAsia="宋体" w:cs="宋体"/>
+          <w:b/>
+          <w:kern w:val="0"/>
+          <w:szCs w:val="21"/>
+        </w:rPr>
+        <w:t>大</w:t>
+      </w:r>
+      <w:r>
+        <w:rPr>
+          <w:rFonts w:ascii="宋体" w:hAnsi="宋体" w:eastAsia="宋体" w:cs="宋体"/>
+          <w:b/>
+          <w:kern w:val="0"/>
+          <w:szCs w:val="21"/>
+        </w:rPr>
+        <w:t>范围的敌人造成高额伤害。</w:t>
+      </w:r>
+    </w:p>
+    <w:p>
+      <w:pPr>
+        <w:widowControl/>
+        <w:ind w:left="420" w:firstLine="420"/>
+        <w:jc w:val="left"/>
+        <w:rPr>
+          <w:rFonts w:ascii="宋体" w:hAnsi="宋体" w:eastAsia="宋体" w:cs="宋体"/>
+          <w:kern w:val="0"/>
+          <w:szCs w:val="21"/>
+        </w:rPr>
+      </w:pPr>
+      <w:r>
+        <w:rPr>
+          <w:rFonts w:hint="eastAsia" w:ascii="宋体" w:hAnsi="宋体" w:eastAsia="宋体" w:cs="宋体"/>
+          <w:kern w:val="0"/>
+          <w:szCs w:val="21"/>
+          <w:highlight w:val="yellow"/>
+        </w:rPr>
+        <w:t>14.轰炸</w:t>
+      </w:r>
+      <w:r>
+        <w:rPr>
+          <w:rFonts w:hint="eastAsia" w:ascii="宋体" w:hAnsi="宋体" w:eastAsia="宋体" w:cs="宋体"/>
+          <w:kern w:val="0"/>
+          <w:szCs w:val="21"/>
+        </w:rPr>
+        <w:t>：激活后，可存储最高5上限的鱼雷。</w:t>
+      </w:r>
+      <w:r>
+        <w:rPr>
+          <w:rFonts w:ascii="宋体" w:hAnsi="宋体" w:eastAsia="宋体" w:cs="宋体"/>
+          <w:kern w:val="0"/>
+          <w:szCs w:val="21"/>
+        </w:rPr>
+        <w:t>击杀</w:t>
+      </w:r>
+      <w:r>
+        <w:rPr>
+          <w:rFonts w:hint="eastAsia" w:ascii="宋体" w:hAnsi="宋体" w:eastAsia="宋体" w:cs="宋体"/>
+          <w:kern w:val="0"/>
+          <w:szCs w:val="21"/>
+        </w:rPr>
+        <w:t>敌人</w:t>
+      </w:r>
+      <w:r>
+        <w:rPr>
+          <w:rFonts w:ascii="宋体" w:hAnsi="宋体" w:eastAsia="宋体" w:cs="宋体"/>
+          <w:kern w:val="0"/>
+          <w:szCs w:val="21"/>
+        </w:rPr>
+        <w:t>有几率</w:t>
+      </w:r>
+      <w:r>
+        <w:rPr>
+          <w:rFonts w:hint="eastAsia" w:ascii="宋体" w:hAnsi="宋体" w:eastAsia="宋体" w:cs="宋体"/>
+          <w:kern w:val="0"/>
+          <w:szCs w:val="21"/>
+        </w:rPr>
+        <w:t>掉落</w:t>
+      </w:r>
+      <w:r>
+        <w:rPr>
+          <w:rFonts w:ascii="宋体" w:hAnsi="宋体" w:eastAsia="宋体" w:cs="宋体"/>
+          <w:kern w:val="0"/>
+          <w:szCs w:val="21"/>
+        </w:rPr>
+        <w:t>鱼雷，可收集。</w:t>
+      </w:r>
+    </w:p>
+    <w:p>
+      <w:pPr>
+        <w:widowControl/>
+        <w:ind w:left="420" w:firstLine="420"/>
+        <w:jc w:val="left"/>
+        <w:rPr>
+          <w:rFonts w:ascii="宋体" w:hAnsi="宋体" w:eastAsia="宋体" w:cs="宋体"/>
+          <w:kern w:val="0"/>
+          <w:szCs w:val="21"/>
+        </w:rPr>
+      </w:pPr>
+      <w:r>
+        <w:rPr>
+          <w:rFonts w:hint="eastAsia" w:ascii="宋体" w:hAnsi="宋体" w:eastAsia="宋体" w:cs="宋体"/>
+          <w:kern w:val="0"/>
+          <w:szCs w:val="21"/>
+          <w:highlight w:val="yellow"/>
+        </w:rPr>
+        <w:t>15.折跃</w:t>
+      </w:r>
+      <w:r>
+        <w:rPr>
+          <w:rFonts w:hint="eastAsia" w:ascii="宋体" w:hAnsi="宋体" w:eastAsia="宋体" w:cs="宋体"/>
+          <w:kern w:val="0"/>
+          <w:szCs w:val="21"/>
+        </w:rPr>
+        <w:t>：任意位置投射。</w:t>
       </w:r>
     </w:p>
     <w:p>
       <w:pPr>
         <w:jc w:val="left"/>
+      </w:pPr>
+    </w:p>
+    <w:p>
+      <w:pPr>
+        <w:jc w:val="left"/>
+      </w:pPr>
+    </w:p>
+    <w:p>
+      <w:pPr>
+        <w:jc w:val="left"/>
+        <w:rPr>
+          <w:b/>
+        </w:rPr>
+      </w:pPr>
+      <w:r>
         <w:rPr>
           <w:rFonts w:hint="eastAsia"/>
+          <w:b/>
+        </w:rPr>
+        <w:t>科</w:t>
+      </w:r>
+      <w:r>
+        <w:rPr>
+          <w:rFonts w:hint="eastAsia"/>
+          <w:b/>
           <w:lang w:eastAsia="zh-CN"/>
         </w:rPr>
+        <w:t>技</w:t>
+      </w:r>
+      <w:r>
+        <w:rPr>
+          <w:rFonts w:hint="eastAsia"/>
+          <w:b/>
+        </w:rPr>
+        <w:t>页面设计如下页图所示，说明如下：</w:t>
+      </w:r>
+    </w:p>
+    <w:p>
+      <w:pPr>
+        <w:jc w:val="left"/>
       </w:pPr>
     </w:p>
     <w:p>
@@ -43,6 +1194,134 @@
           <w:numId w:val="1"/>
         </w:numPr>
         <w:jc w:val="left"/>
+      </w:pPr>
+      <w:r>
+        <w:rPr>
+          <w:rFonts w:hint="eastAsia"/>
+        </w:rPr>
+        <w:t>蓝色区域为屏幕区域，设计分辨率大小为960*640。</w:t>
+      </w:r>
+    </w:p>
+    <w:p>
+      <w:pPr>
+        <w:jc w:val="left"/>
+      </w:pPr>
+    </w:p>
+    <w:p>
+      <w:pPr>
+        <w:numPr>
+          <w:ilvl w:val="0"/>
+          <w:numId w:val="1"/>
+        </w:numPr>
+        <w:jc w:val="left"/>
+      </w:pPr>
+      <w:r>
+        <w:rPr>
+          <w:rFonts w:hint="eastAsia"/>
+        </w:rPr>
+        <w:t>白色底区域为科技树页面区域（非全屏），长宽比例应和设计分辨率相等，例如：900*600，但具体多大，则在设计时进行衡量。</w:t>
+      </w:r>
+    </w:p>
+    <w:p>
+      <w:pPr>
+        <w:jc w:val="left"/>
+      </w:pPr>
+    </w:p>
+    <w:p>
+      <w:pPr>
+        <w:numPr>
+          <w:ilvl w:val="0"/>
+          <w:numId w:val="1"/>
+        </w:numPr>
+        <w:jc w:val="left"/>
+      </w:pPr>
+      <w:r>
+        <w:rPr>
+          <w:rFonts w:hint="eastAsia"/>
+        </w:rPr>
+        <w:t>科技树区域共有15个科技背景图标背景底，以及11个箭头组成，布局应如图所示，位置需要在设计时进一步衡量调整。</w:t>
+      </w:r>
+    </w:p>
+    <w:p>
+      <w:pPr>
+        <w:jc w:val="left"/>
+      </w:pPr>
+    </w:p>
+    <w:p>
+      <w:pPr>
+        <w:numPr>
+          <w:ilvl w:val="0"/>
+          <w:numId w:val="1"/>
+        </w:numPr>
+        <w:jc w:val="left"/>
+      </w:pPr>
+      <w:r>
+        <w:rPr>
+          <w:rFonts w:hint="eastAsia"/>
+        </w:rPr>
+        <w:t>科技图标背景底 和 箭头 都是直接画在页面上的，科技图标背景底尺寸在设计时根据科技树区域大小自行确定，最终整个界面导出一张整图</w:t>
+      </w:r>
+      <w:r>
+        <w:t xml:space="preserve">png </w:t>
+      </w:r>
+      <w:r>
+        <w:rPr>
+          <w:rFonts w:hint="eastAsia"/>
+        </w:rPr>
+        <w:t>和</w:t>
+      </w:r>
+      <w:r>
+        <w:t>一个</w:t>
+      </w:r>
+      <w:r>
+        <w:rPr>
+          <w:rFonts w:hint="eastAsia"/>
+        </w:rPr>
+        <w:t>关闭</w:t>
+      </w:r>
+      <w:r>
+        <w:t>按钮图片</w:t>
+      </w:r>
+      <w:r>
+        <w:rPr>
+          <w:rFonts w:hint="eastAsia"/>
+        </w:rPr>
+        <w:t>png即可，但要保留PSD文件以防后面更改。</w:t>
+      </w:r>
+    </w:p>
+    <w:p>
+      <w:pPr>
+        <w:jc w:val="left"/>
+      </w:pPr>
+    </w:p>
+    <w:p>
+      <w:pPr>
+        <w:numPr>
+          <w:ilvl w:val="0"/>
+          <w:numId w:val="1"/>
+        </w:numPr>
+        <w:jc w:val="left"/>
+      </w:pPr>
+      <w:r>
+        <w:rPr>
+          <w:rFonts w:hint="eastAsia"/>
+        </w:rPr>
+        <w:t>科技图标共需15个，大小应略小于 科技图标背景底。</w:t>
+      </w:r>
+    </w:p>
+    <w:p>
+      <w:pPr>
+        <w:jc w:val="left"/>
+      </w:pPr>
+    </w:p>
+    <w:p>
+      <w:pPr>
+        <w:numPr>
+          <w:ilvl w:val="0"/>
+          <w:numId w:val="1"/>
+        </w:numPr>
+        <w:ind w:left="0" w:leftChars="0" w:firstLine="0" w:firstLineChars="0"/>
+        <w:jc w:val="left"/>
         <w:rPr>
           <w:rFonts w:hint="eastAsia"/>
           <w:lang w:val="en-US" w:eastAsia="zh-CN"/>
@@ -53,7 +1332,63 @@
           <w:rFonts w:hint="eastAsia"/>
           <w:lang w:val="en-US" w:eastAsia="zh-CN"/>
         </w:rPr>
-        <w:t>蓝色区域为屏幕区域，设计分辨率大小为960*640。</w:t>
+        <w:t>科技图标ID对应位置已标记上，与上方黄字科技名字的ID对应。</w:t>
+      </w:r>
+      <w:bookmarkStart w:id="0" w:name="_GoBack"/>
+      <w:bookmarkEnd w:id="0"/>
+    </w:p>
+    <w:p>
+      <w:pPr>
+        <w:jc w:val="left"/>
+      </w:pPr>
+    </w:p>
+    <w:p>
+      <w:pPr>
+        <w:jc w:val="left"/>
+        <w:rPr>
+          <w:rFonts w:hint="eastAsia"/>
+          <w:b/>
+        </w:rPr>
+      </w:pPr>
+      <w:r>
+        <w:rPr>
+          <w:rStyle w:val="6"/>
+          <w:rFonts w:hint="eastAsia"/>
+          <w:b/>
+          <w:lang w:eastAsia="zh-CN"/>
+        </w:rPr>
+        <w:t>科技出框</w:t>
+      </w:r>
+      <w:r>
+        <w:rPr>
+          <w:rFonts w:hint="eastAsia"/>
+          <w:b/>
+        </w:rPr>
+        <w:t>设计如下页图所示，说明如下：</w:t>
+      </w:r>
+    </w:p>
+    <w:p>
+      <w:pPr>
+        <w:numPr>
+          <w:ilvl w:val="0"/>
+          <w:numId w:val="2"/>
+        </w:numPr>
+        <w:jc w:val="left"/>
+        <w:rPr>
+          <w:rFonts w:hint="eastAsia"/>
+          <w:b w:val="0"/>
+          <w:bCs/>
+          <w:lang w:val="en-US" w:eastAsia="zh-CN"/>
+        </w:rPr>
+      </w:pPr>
+      <w:r>
+        <w:rPr>
+          <w:rFonts w:hint="eastAsia"/>
+          <w:b w:val="0"/>
+          <w:bCs/>
+          <w:lang w:val="en-US" w:eastAsia="zh-CN"/>
+        </w:rPr>
+        <w:t>弹出框不需要关闭按钮，点击空白处即关闭。</w:t>
       </w:r>
     </w:p>
     <w:p>
@@ -61,201 +1396,67 @@
         <w:widowControl w:val="0"/>
         <w:numPr>
           <w:ilvl w:val="0"/>
-          <w:numId w:val="0"/>
+          <w:numId w:val="2"/>
         </w:numPr>
+        <w:ind w:left="0" w:leftChars="0" w:firstLine="0" w:firstLineChars="0"/>
         <w:jc w:val="left"/>
         <w:rPr>
           <w:rFonts w:hint="eastAsia"/>
+          <w:b w:val="0"/>
+          <w:bCs/>
           <w:lang w:val="en-US" w:eastAsia="zh-CN"/>
         </w:rPr>
       </w:pPr>
+      <w:r>
+        <w:rPr>
+          <w:rFonts w:hint="eastAsia"/>
+          <w:b w:val="0"/>
+          <w:bCs/>
+          <w:lang w:val="en-US" w:eastAsia="zh-CN"/>
+        </w:rPr>
+        <w:t>科技激活状态区域会有三种状态，分别为：已激活（美术字），科技点不足（美术字），激活（按钮），需要导出三张不同的状态图片。</w:t>
+      </w:r>
     </w:p>
     <w:p>
       <w:pPr>
         <w:widowControl w:val="0"/>
         <w:numPr>
-          <w:ilvl w:val="0"/>
-          <w:numId w:val="1"/>
-        </w:numPr>
-        <w:ind w:left="0" w:leftChars="0" w:firstLine="0" w:firstLineChars="0"/>
-        <w:jc w:val="left"/>
-        <w:rPr>
-          <w:rFonts w:hint="eastAsia"/>
-          <w:lang w:val="en-US" w:eastAsia="zh-CN"/>
-        </w:rPr>
-      </w:pPr>
-      <w:r>
-        <w:rPr>
-          <w:rFonts w:hint="eastAsia"/>
-          <w:lang w:val="en-US" w:eastAsia="zh-CN"/>
-        </w:rPr>
-        <w:t>白色底区域为科技树页面区域（非全屏），长宽比例应和设计分辨率相等，例如：900*600，但具体多大，则在设计时进行衡量。</w:t>
-      </w:r>
-    </w:p>
-    <w:p>
-      <w:pPr>
-        <w:widowControl w:val="0"/>
-        <w:numPr>
-          <w:ilvl w:val="0"/>
           <w:numId w:val="0"/>
         </w:numPr>
         <w:jc w:val="left"/>
         <w:rPr>
           <w:rFonts w:hint="eastAsia"/>
+          <w:b w:val="0"/>
+          <w:bCs/>
           <w:lang w:val="en-US" w:eastAsia="zh-CN"/>
         </w:rPr>
       </w:pPr>
     </w:p>
     <w:p>
       <w:pPr>
-        <w:widowControl w:val="0"/>
-        <w:numPr>
-          <w:ilvl w:val="0"/>
-          <w:numId w:val="1"/>
-        </w:numPr>
-        <w:ind w:left="0" w:leftChars="0" w:firstLine="0" w:firstLineChars="0"/>
         <w:jc w:val="left"/>
         <w:rPr>
           <w:rFonts w:hint="eastAsia"/>
-          <w:lang w:val="en-US" w:eastAsia="zh-CN"/>
-        </w:rPr>
-      </w:pPr>
-      <w:r>
-        <w:rPr>
-          <w:rFonts w:hint="eastAsia"/>
-          <w:lang w:val="en-US" w:eastAsia="zh-CN"/>
-        </w:rPr>
-        <w:t>科技树区域共有15个科技背景图标背景底，以及11个箭头组成，布局应如图所示，位置需要在设计时进一步衡量调整。</w:t>
-      </w:r>
-    </w:p>
-    <w:p>
-      <w:pPr>
-        <w:widowControl w:val="0"/>
-        <w:numPr>
-          <w:ilvl w:val="0"/>
-          <w:numId w:val="0"/>
-        </w:numPr>
-        <w:jc w:val="left"/>
-        <w:rPr>
-          <w:rFonts w:hint="eastAsia"/>
-          <w:lang w:val="en-US" w:eastAsia="zh-CN"/>
+          <w:b/>
         </w:rPr>
       </w:pPr>
     </w:p>
     <w:p>
       <w:pPr>
-        <w:widowControl w:val="0"/>
-        <w:numPr>
-          <w:ilvl w:val="0"/>
-          <w:numId w:val="1"/>
-        </w:numPr>
-        <w:ind w:left="0" w:leftChars="0" w:firstLine="0" w:firstLineChars="0"/>
         <w:jc w:val="left"/>
         <w:rPr>
           <w:rFonts w:hint="eastAsia"/>
-          <w:lang w:val="en-US" w:eastAsia="zh-CN"/>
-        </w:rPr>
-      </w:pPr>
-      <w:r>
-        <w:rPr>
-          <w:rFonts w:hint="eastAsia"/>
-          <w:lang w:val="en-US" w:eastAsia="zh-CN"/>
-        </w:rPr>
-        <w:t>科技图标背景底 和 箭头 都是直接画在页面上的，科技图标背景底尺寸在设计时根据科技树区域大小自行确定，最终整个界面导出一张整图PNG即可，不需要分开给，但要保留PSD文件以防后面更改。</w:t>
-      </w:r>
-    </w:p>
-    <w:p>
-      <w:pPr>
-        <w:widowControl w:val="0"/>
-        <w:numPr>
-          <w:ilvl w:val="0"/>
-          <w:numId w:val="0"/>
-        </w:numPr>
-        <w:jc w:val="left"/>
-        <w:rPr>
-          <w:rFonts w:hint="eastAsia"/>
-          <w:lang w:val="en-US" w:eastAsia="zh-CN"/>
         </w:rPr>
       </w:pPr>
     </w:p>
     <w:p>
       <w:pPr>
-        <w:widowControl w:val="0"/>
-        <w:numPr>
-          <w:ilvl w:val="0"/>
-          <w:numId w:val="1"/>
-        </w:numPr>
-        <w:ind w:left="0" w:leftChars="0" w:firstLine="0" w:firstLineChars="0"/>
         <w:jc w:val="left"/>
-        <w:rPr>
-          <w:rFonts w:hint="eastAsia"/>
-          <w:lang w:val="en-US" w:eastAsia="zh-CN"/>
-        </w:rPr>
-      </w:pPr>
-      <w:r>
-        <w:rPr>
-          <w:rFonts w:hint="eastAsia"/>
-          <w:lang w:val="en-US" w:eastAsia="zh-CN"/>
-        </w:rPr>
-        <w:t>科技图标共需15个，大小应略小于 科技图标背景底，图标具体需求后续补充。</w:t>
-      </w:r>
-    </w:p>
-    <w:p>
-      <w:pPr>
-        <w:widowControl w:val="0"/>
-        <w:numPr>
-          <w:ilvl w:val="0"/>
-          <w:numId w:val="0"/>
-        </w:numPr>
-        <w:ind w:leftChars="0"/>
-        <w:jc w:val="left"/>
-        <w:rPr>
-          <w:rFonts w:hint="eastAsia"/>
-          <w:lang w:val="en-US" w:eastAsia="zh-CN"/>
-        </w:rPr>
       </w:pPr>
     </w:p>
     <w:p>
       <w:pPr>
-        <w:widowControl w:val="0"/>
-        <w:numPr>
-          <w:ilvl w:val="0"/>
-          <w:numId w:val="0"/>
-        </w:numPr>
-        <w:ind w:leftChars="0"/>
         <w:jc w:val="left"/>
-        <w:rPr>
-          <w:rFonts w:hint="eastAsia"/>
-          <w:lang w:val="en-US" w:eastAsia="zh-CN"/>
-        </w:rPr>
-      </w:pPr>
-    </w:p>
-    <w:p>
-      <w:pPr>
-        <w:widowControl w:val="0"/>
-        <w:numPr>
-          <w:ilvl w:val="0"/>
-          <w:numId w:val="0"/>
-        </w:numPr>
-        <w:jc w:val="left"/>
-        <w:rPr>
-          <w:rFonts w:hint="eastAsia"/>
-          <w:lang w:val="en-US" w:eastAsia="zh-CN"/>
-        </w:rPr>
-      </w:pPr>
-    </w:p>
-    <w:p>
-      <w:pPr>
-        <w:widowControl w:val="0"/>
-        <w:numPr>
-          <w:ilvl w:val="0"/>
-          <w:numId w:val="0"/>
-        </w:numPr>
-        <w:jc w:val="left"/>
-        <w:rPr>
-          <w:rFonts w:hint="eastAsia"/>
-          <w:lang w:val="en-US" w:eastAsia="zh-CN"/>
-        </w:rPr>
         <w:sectPr>
           <w:pgSz w:w="11906" w:h="16838"/>
           <w:pgMar w:top="1440" w:right="1800" w:bottom="1440" w:left="1800" w:header="851" w:footer="992" w:gutter="0"/>
@@ -272,6 +1473,876 @@
         <w:rPr>
           <w:sz w:val="21"/>
         </w:rPr>
+        <mc:AlternateContent>
+          <mc:Choice Requires="wps">
+            <w:drawing>
+              <wp:anchor distT="0" distB="0" distL="114300" distR="114300" simplePos="0" relativeHeight="257575936" behindDoc="0" locked="0" layoutInCell="1" allowOverlap="1">
+                <wp:simplePos x="0" y="0"/>
+                <wp:positionH relativeFrom="column">
+                  <wp:posOffset>3525520</wp:posOffset>
+                </wp:positionH>
+                <wp:positionV relativeFrom="paragraph">
+                  <wp:posOffset>8757285</wp:posOffset>
+                </wp:positionV>
+                <wp:extent cx="1181100" cy="438150"/>
+                <wp:effectExtent l="956945" t="6350" r="14605" b="12700"/>
+                <wp:wrapNone/>
+                <wp:docPr id="52" name="线形标注 1 52"/>
+                <wp:cNvGraphicFramePr/>
+                <a:graphic xmlns:a="http://schemas.openxmlformats.org/drawingml/2006/main">
+                  <a:graphicData uri="http://schemas.microsoft.com/office/word/2010/wordprocessingShape">
+                    <wps:wsp>
+                      <wps:cNvSpPr/>
+                      <wps:spPr>
+                        <a:xfrm>
+                          <a:off x="4668520" y="9671685"/>
+                          <a:ext cx="1181100" cy="438150"/>
+                        </a:xfrm>
+                        <a:prstGeom prst="borderCallout1">
+                          <a:avLst>
+                            <a:gd name="adj1" fmla="val 18750"/>
+                            <a:gd name="adj2" fmla="val -8333"/>
+                            <a:gd name="adj3" fmla="val 49420"/>
+                            <a:gd name="adj4" fmla="val -80924"/>
+                          </a:avLst>
+                        </a:prstGeom>
+                      </wps:spPr>
+                      <wps:style>
+                        <a:lnRef idx="2">
+                          <a:schemeClr val="dk1">
+                            <a:shade val="50000"/>
+                          </a:schemeClr>
+                        </a:lnRef>
+                        <a:fillRef idx="1">
+                          <a:schemeClr val="dk1"/>
+                        </a:fillRef>
+                        <a:effectRef idx="0">
+                          <a:schemeClr val="dk1"/>
+                        </a:effectRef>
+                        <a:fontRef idx="minor">
+                          <a:schemeClr val="lt1"/>
+                        </a:fontRef>
+                      </wps:style>
+                      <wps:txbx>
+                        <w:txbxContent>
+                          <w:p>
+                            <w:pPr>
+                              <w:jc w:val="center"/>
+                              <w:rPr>
+                                <w:rFonts w:hint="eastAsia" w:eastAsiaTheme="minorEastAsia"/>
+                                <w:lang w:eastAsia="zh-CN"/>
+                              </w:rPr>
+                            </w:pPr>
+                            <w:r>
+                              <w:rPr>
+                                <w:rFonts w:hint="eastAsia"/>
+                                <w:lang w:eastAsia="zh-CN"/>
+                              </w:rPr>
+                              <w:t>科技激活状态</w:t>
+                            </w:r>
+                          </w:p>
+                        </w:txbxContent>
+                      </wps:txbx>
+                      <wps:bodyPr rot="0" spcFirstLastPara="0" vertOverflow="overflow" horzOverflow="overflow" vert="horz" wrap="square" lIns="91440" tIns="45720" rIns="91440" bIns="45720" numCol="1" spcCol="0" rtlCol="0" fromWordArt="0" anchor="ctr" anchorCtr="0" forceAA="0" compatLnSpc="1">
+                        <a:noAutofit/>
+                      </wps:bodyPr>
+                    </wps:wsp>
+                  </a:graphicData>
+                </a:graphic>
+              </wp:anchor>
+            </w:drawing>
+          </mc:Choice>
+          <mc:Fallback>
+            <w:pict>
+              <v:shape id="_x0000_s1026" o:spid="_x0000_s1026" o:spt="47" type="#_x0000_t47" style="position:absolute;left:0pt;margin-left:277.6pt;margin-top:689.55pt;height:34.5pt;width:93pt;z-index:257575936;v-text-anchor:middle;mso-width-relative:page;mso-height-relative:page;" fillcolor="#000000 [3200]" filled="t" stroked="t" coordsize="21600,21600" o:gfxdata="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" adj="-17480,10675,-1800,4050">
+                <v:fill on="t" focussize="0,0"/>
+                <v:stroke weight="1pt" color="#000000 [3200]" miterlimit="8" joinstyle="miter"/>
+                <v:imagedata o:title=""/>
+                <o:lock v:ext="edit" aspectratio="f"/>
+                <v:textbox>
+                  <w:txbxContent>
+                    <w:p>
+                      <w:pPr>
+                        <w:jc w:val="center"/>
+                        <w:rPr>
+                          <w:rFonts w:hint="eastAsia" w:eastAsiaTheme="minorEastAsia"/>
+                          <w:lang w:eastAsia="zh-CN"/>
+                        </w:rPr>
+                      </w:pPr>
+                      <w:r>
+                        <w:rPr>
+                          <w:rFonts w:hint="eastAsia"/>
+                          <w:lang w:eastAsia="zh-CN"/>
+                        </w:rPr>
+                        <w:t>科技激活状态</w:t>
+                      </w:r>
+                    </w:p>
+                  </w:txbxContent>
+                </v:textbox>
+              </v:shape>
+            </w:pict>
+          </mc:Fallback>
+        </mc:AlternateContent>
+      </w:r>
+      <w:r>
+        <w:rPr>
+          <w:sz w:val="21"/>
+        </w:rPr>
+        <mc:AlternateContent>
+          <mc:Choice Requires="wps">
+            <w:drawing>
+              <wp:anchor distT="0" distB="0" distL="114300" distR="114300" simplePos="0" relativeHeight="257574912" behindDoc="0" locked="0" layoutInCell="1" allowOverlap="1">
+                <wp:simplePos x="0" y="0"/>
+                <wp:positionH relativeFrom="column">
+                  <wp:posOffset>3296920</wp:posOffset>
+                </wp:positionH>
+                <wp:positionV relativeFrom="paragraph">
+                  <wp:posOffset>7461885</wp:posOffset>
+                </wp:positionV>
+                <wp:extent cx="1257300" cy="657225"/>
+                <wp:effectExtent l="487680" t="6350" r="7620" b="98425"/>
+                <wp:wrapNone/>
+                <wp:docPr id="51" name="线形标注 1 51"/>
+                <wp:cNvGraphicFramePr/>
+                <a:graphic xmlns:a="http://schemas.openxmlformats.org/drawingml/2006/main">
+                  <a:graphicData uri="http://schemas.microsoft.com/office/word/2010/wordprocessingShape">
+                    <wps:wsp>
+                      <wps:cNvSpPr/>
+                      <wps:spPr>
+                        <a:xfrm>
+                          <a:off x="4439920" y="8376285"/>
+                          <a:ext cx="1257300" cy="657225"/>
+                        </a:xfrm>
+                        <a:prstGeom prst="borderCallout1">
+                          <a:avLst/>
+                        </a:prstGeom>
+                      </wps:spPr>
+                      <wps:style>
+                        <a:lnRef idx="2">
+                          <a:schemeClr val="dk1">
+                            <a:shade val="50000"/>
+                          </a:schemeClr>
+                        </a:lnRef>
+                        <a:fillRef idx="1">
+                          <a:schemeClr val="dk1"/>
+                        </a:fillRef>
+                        <a:effectRef idx="0">
+                          <a:schemeClr val="dk1"/>
+                        </a:effectRef>
+                        <a:fontRef idx="minor">
+                          <a:schemeClr val="lt1"/>
+                        </a:fontRef>
+                      </wps:style>
+                      <wps:txbx>
+                        <w:txbxContent>
+                          <w:p>
+                            <w:pPr>
+                              <w:jc w:val="center"/>
+                              <w:rPr>
+                                <w:rFonts w:hint="eastAsia" w:eastAsiaTheme="minorEastAsia"/>
+                                <w:lang w:eastAsia="zh-CN"/>
+                              </w:rPr>
+                            </w:pPr>
+                            <w:r>
+                              <w:rPr>
+                                <w:rFonts w:hint="eastAsia"/>
+                                <w:lang w:eastAsia="zh-CN"/>
+                              </w:rPr>
+                              <w:t>科技详情描述</w:t>
+                            </w:r>
+                          </w:p>
+                        </w:txbxContent>
+                      </wps:txbx>
+                      <wps:bodyPr rot="0" spcFirstLastPara="0" vertOverflow="overflow" horzOverflow="overflow" vert="horz" wrap="square" lIns="91440" tIns="45720" rIns="91440" bIns="45720" numCol="1" spcCol="0" rtlCol="0" fromWordArt="0" anchor="ctr" anchorCtr="0" forceAA="0" compatLnSpc="1">
+                        <a:noAutofit/>
+                      </wps:bodyPr>
+                    </wps:wsp>
+                  </a:graphicData>
+                </a:graphic>
+              </wp:anchor>
+            </w:drawing>
+          </mc:Choice>
+          <mc:Fallback>
+            <w:pict>
+              <v:shape id="_x0000_s1026" o:spid="_x0000_s1026" o:spt="47" type="#_x0000_t47" style="position:absolute;left:0pt;margin-left:259.6pt;margin-top:587.55pt;height:51.75pt;width:99pt;z-index:257574912;v-text-anchor:middle;mso-width-relative:page;mso-height-relative:page;" fillcolor="#000000 [3200]" filled="t" stroked="t" coordsize="21600,21600" o:gfxdata="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" adj="-8280,24300,-1800,4050">
+                <v:fill on="t" focussize="0,0"/>
+                <v:stroke weight="1pt" color="#000000 [3200]" miterlimit="8" joinstyle="miter"/>
+                <v:imagedata o:title=""/>
+                <o:lock v:ext="edit" aspectratio="f"/>
+                <v:textbox>
+                  <w:txbxContent>
+                    <w:p>
+                      <w:pPr>
+                        <w:jc w:val="center"/>
+                        <w:rPr>
+                          <w:rFonts w:hint="eastAsia" w:eastAsiaTheme="minorEastAsia"/>
+                          <w:lang w:eastAsia="zh-CN"/>
+                        </w:rPr>
+                      </w:pPr>
+                      <w:r>
+                        <w:rPr>
+                          <w:rFonts w:hint="eastAsia"/>
+                          <w:lang w:eastAsia="zh-CN"/>
+                        </w:rPr>
+                        <w:t>科技详情描述</w:t>
+                      </w:r>
+                    </w:p>
+                  </w:txbxContent>
+                </v:textbox>
+              </v:shape>
+            </w:pict>
+          </mc:Fallback>
+        </mc:AlternateContent>
+      </w:r>
+      <w:r>
+        <w:rPr>
+          <w:sz w:val="21"/>
+        </w:rPr>
+        <mc:AlternateContent>
+          <mc:Choice Requires="wps">
+            <w:drawing>
+              <wp:anchor distT="0" distB="0" distL="114300" distR="114300" simplePos="0" relativeHeight="257573888" behindDoc="0" locked="0" layoutInCell="1" allowOverlap="1">
+                <wp:simplePos x="0" y="0"/>
+                <wp:positionH relativeFrom="column">
+                  <wp:posOffset>3306445</wp:posOffset>
+                </wp:positionH>
+                <wp:positionV relativeFrom="paragraph">
+                  <wp:posOffset>6309360</wp:posOffset>
+                </wp:positionV>
+                <wp:extent cx="1038225" cy="504825"/>
+                <wp:effectExtent l="751840" t="6350" r="19685" b="22225"/>
+                <wp:wrapNone/>
+                <wp:docPr id="48" name="线形标注 1 48"/>
+                <wp:cNvGraphicFramePr/>
+                <a:graphic xmlns:a="http://schemas.openxmlformats.org/drawingml/2006/main">
+                  <a:graphicData uri="http://schemas.microsoft.com/office/word/2010/wordprocessingShape">
+                    <wps:wsp>
+                      <wps:cNvSpPr/>
+                      <wps:spPr>
+                        <a:xfrm>
+                          <a:off x="4592320" y="7261860"/>
+                          <a:ext cx="1038225" cy="504825"/>
+                        </a:xfrm>
+                        <a:prstGeom prst="borderCallout1">
+                          <a:avLst>
+                            <a:gd name="adj1" fmla="val 18750"/>
+                            <a:gd name="adj2" fmla="val -8333"/>
+                            <a:gd name="adj3" fmla="val 42641"/>
+                            <a:gd name="adj4" fmla="val -72293"/>
+                          </a:avLst>
+                        </a:prstGeom>
+                      </wps:spPr>
+                      <wps:style>
+                        <a:lnRef idx="2">
+                          <a:schemeClr val="dk1">
+                            <a:shade val="50000"/>
+                          </a:schemeClr>
+                        </a:lnRef>
+                        <a:fillRef idx="1">
+                          <a:schemeClr val="dk1"/>
+                        </a:fillRef>
+                        <a:effectRef idx="0">
+                          <a:schemeClr val="dk1"/>
+                        </a:effectRef>
+                        <a:fontRef idx="minor">
+                          <a:schemeClr val="lt1"/>
+                        </a:fontRef>
+                      </wps:style>
+                      <wps:txbx>
+                        <w:txbxContent>
+                          <w:p>
+                            <w:pPr>
+                              <w:jc w:val="center"/>
+                              <w:rPr>
+                                <w:rFonts w:hint="eastAsia" w:eastAsiaTheme="minorEastAsia"/>
+                                <w:lang w:eastAsia="zh-CN"/>
+                              </w:rPr>
+                            </w:pPr>
+                            <w:r>
+                              <w:rPr>
+                                <w:rFonts w:hint="eastAsia"/>
+                                <w:lang w:eastAsia="zh-CN"/>
+                              </w:rPr>
+                              <w:t>科技名称</w:t>
+                            </w:r>
+                          </w:p>
+                        </w:txbxContent>
+                      </wps:txbx>
+                      <wps:bodyPr rot="0" spcFirstLastPara="0" vertOverflow="overflow" horzOverflow="overflow" vert="horz" wrap="square" lIns="91440" tIns="45720" rIns="91440" bIns="45720" numCol="1" spcCol="0" rtlCol="0" fromWordArt="0" anchor="ctr" anchorCtr="0" forceAA="0" compatLnSpc="1">
+                        <a:noAutofit/>
+                      </wps:bodyPr>
+                    </wps:wsp>
+                  </a:graphicData>
+                </a:graphic>
+              </wp:anchor>
+            </w:drawing>
+          </mc:Choice>
+          <mc:Fallback>
+            <w:pict>
+              <v:shape id="_x0000_s1026" o:spid="_x0000_s1026" o:spt="47" type="#_x0000_t47" style="position:absolute;left:0pt;margin-left:260.35pt;margin-top:496.8pt;height:39.75pt;width:81.75pt;z-index:257573888;v-text-anchor:middle;mso-width-relative:page;mso-height-relative:page;" fillcolor="#000000 [3200]" filled="t" stroked="t" coordsize="21600,21600" o:gfxdata="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" adj="-15615,9210,-1800,4050">
+                <v:fill on="t" focussize="0,0"/>
+                <v:stroke weight="1pt" color="#000000 [3200]" miterlimit="8" joinstyle="miter"/>
+                <v:imagedata o:title=""/>
+                <o:lock v:ext="edit" aspectratio="f"/>
+                <v:textbox>
+                  <w:txbxContent>
+                    <w:p>
+                      <w:pPr>
+                        <w:jc w:val="center"/>
+                        <w:rPr>
+                          <w:rFonts w:hint="eastAsia" w:eastAsiaTheme="minorEastAsia"/>
+                          <w:lang w:eastAsia="zh-CN"/>
+                        </w:rPr>
+                      </w:pPr>
+                      <w:r>
+                        <w:rPr>
+                          <w:rFonts w:hint="eastAsia"/>
+                          <w:lang w:eastAsia="zh-CN"/>
+                        </w:rPr>
+                        <w:t>科技名称</w:t>
+                      </w:r>
+                    </w:p>
+                  </w:txbxContent>
+                </v:textbox>
+              </v:shape>
+            </w:pict>
+          </mc:Fallback>
+        </mc:AlternateContent>
+      </w:r>
+      <w:r>
+        <w:rPr>
+          <w:sz w:val="21"/>
+        </w:rPr>
+        <mc:AlternateContent>
+          <mc:Choice Requires="wps">
+            <w:drawing>
+              <wp:anchor distT="0" distB="0" distL="114300" distR="114300" simplePos="0" relativeHeight="257572864" behindDoc="0" locked="0" layoutInCell="1" allowOverlap="1">
+                <wp:simplePos x="0" y="0"/>
+                <wp:positionH relativeFrom="column">
+                  <wp:posOffset>1772920</wp:posOffset>
+                </wp:positionH>
+                <wp:positionV relativeFrom="paragraph">
+                  <wp:posOffset>5747385</wp:posOffset>
+                </wp:positionV>
+                <wp:extent cx="800100" cy="409575"/>
+                <wp:effectExtent l="331470" t="6350" r="11430" b="269875"/>
+                <wp:wrapNone/>
+                <wp:docPr id="46" name="线形标注 1 46"/>
+                <wp:cNvGraphicFramePr/>
+                <a:graphic xmlns:a="http://schemas.openxmlformats.org/drawingml/2006/main">
+                  <a:graphicData uri="http://schemas.microsoft.com/office/word/2010/wordprocessingShape">
+                    <wps:wsp>
+                      <wps:cNvSpPr/>
+                      <wps:spPr>
+                        <a:xfrm>
+                          <a:off x="1020445" y="6347460"/>
+                          <a:ext cx="800100" cy="409575"/>
+                        </a:xfrm>
+                        <a:prstGeom prst="borderCallout1">
+                          <a:avLst>
+                            <a:gd name="adj1" fmla="val 18750"/>
+                            <a:gd name="adj2" fmla="val -8333"/>
+                            <a:gd name="adj3" fmla="val 161395"/>
+                            <a:gd name="adj4" fmla="val -40714"/>
+                          </a:avLst>
+                        </a:prstGeom>
+                      </wps:spPr>
+                      <wps:style>
+                        <a:lnRef idx="2">
+                          <a:schemeClr val="dk1">
+                            <a:shade val="50000"/>
+                          </a:schemeClr>
+                        </a:lnRef>
+                        <a:fillRef idx="1">
+                          <a:schemeClr val="dk1"/>
+                        </a:fillRef>
+                        <a:effectRef idx="0">
+                          <a:schemeClr val="dk1"/>
+                        </a:effectRef>
+                        <a:fontRef idx="minor">
+                          <a:schemeClr val="lt1"/>
+                        </a:fontRef>
+                      </wps:style>
+                      <wps:txbx>
+                        <w:txbxContent>
+                          <w:p>
+                            <w:pPr>
+                              <w:jc w:val="center"/>
+                              <w:rPr>
+                                <w:rFonts w:hint="eastAsia" w:eastAsiaTheme="minorEastAsia"/>
+                                <w:lang w:eastAsia="zh-CN"/>
+                              </w:rPr>
+                            </w:pPr>
+                            <w:r>
+                              <w:rPr>
+                                <w:rFonts w:hint="eastAsia"/>
+                                <w:lang w:eastAsia="zh-CN"/>
+                              </w:rPr>
+                              <w:t>科技图标</w:t>
+                            </w:r>
+                          </w:p>
+                        </w:txbxContent>
+                      </wps:txbx>
+                      <wps:bodyPr rot="0" spcFirstLastPara="0" vertOverflow="overflow" horzOverflow="overflow" vert="horz" wrap="square" lIns="91440" tIns="45720" rIns="91440" bIns="45720" numCol="1" spcCol="0" rtlCol="0" fromWordArt="0" anchor="ctr" anchorCtr="0" forceAA="0" compatLnSpc="1">
+                        <a:noAutofit/>
+                      </wps:bodyPr>
+                    </wps:wsp>
+                  </a:graphicData>
+                </a:graphic>
+              </wp:anchor>
+            </w:drawing>
+          </mc:Choice>
+          <mc:Fallback>
+            <w:pict>
+              <v:shape id="_x0000_s1026" o:spid="_x0000_s1026" o:spt="47" type="#_x0000_t47" style="position:absolute;left:0pt;margin-left:139.6pt;margin-top:452.55pt;height:32.25pt;width:63pt;z-index:257572864;v-text-anchor:middle;mso-width-relative:page;mso-height-relative:page;" fillcolor="#000000 [3200]" filled="t" stroked="t" coordsize="21600,21600" o:gfxdata="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" adj="-8794,34861,-1800,4050">
+                <v:fill on="t" focussize="0,0"/>
+                <v:stroke weight="1pt" color="#000000 [3200]" miterlimit="8" joinstyle="miter"/>
+                <v:imagedata o:title=""/>
+                <o:lock v:ext="edit" aspectratio="f"/>
+                <v:textbox>
+                  <w:txbxContent>
+                    <w:p>
+                      <w:pPr>
+                        <w:jc w:val="center"/>
+                        <w:rPr>
+                          <w:rFonts w:hint="eastAsia" w:eastAsiaTheme="minorEastAsia"/>
+                          <w:lang w:eastAsia="zh-CN"/>
+                        </w:rPr>
+                      </w:pPr>
+                      <w:r>
+                        <w:rPr>
+                          <w:rFonts w:hint="eastAsia"/>
+                          <w:lang w:eastAsia="zh-CN"/>
+                        </w:rPr>
+                        <w:t>科技图标</w:t>
+                      </w:r>
+                    </w:p>
+                  </w:txbxContent>
+                </v:textbox>
+              </v:shape>
+            </w:pict>
+          </mc:Fallback>
+        </mc:AlternateContent>
+      </w:r>
+      <w:r>
+        <w:rPr>
+          <w:sz w:val="21"/>
+        </w:rPr>
+        <mc:AlternateContent>
+          <mc:Choice Requires="wps">
+            <w:drawing>
+              <wp:anchor distT="0" distB="0" distL="114300" distR="114300" simplePos="0" relativeHeight="257571840" behindDoc="0" locked="0" layoutInCell="1" allowOverlap="1">
+                <wp:simplePos x="0" y="0"/>
+                <wp:positionH relativeFrom="column">
+                  <wp:posOffset>1001395</wp:posOffset>
+                </wp:positionH>
+                <wp:positionV relativeFrom="paragraph">
+                  <wp:posOffset>8614410</wp:posOffset>
+                </wp:positionV>
+                <wp:extent cx="1981200" cy="552450"/>
+                <wp:effectExtent l="6350" t="6350" r="12700" b="12700"/>
+                <wp:wrapNone/>
+                <wp:docPr id="41" name="矩形 41"/>
+                <wp:cNvGraphicFramePr/>
+                <a:graphic xmlns:a="http://schemas.openxmlformats.org/drawingml/2006/main">
+                  <a:graphicData uri="http://schemas.microsoft.com/office/word/2010/wordprocessingShape">
+                    <wps:wsp>
+                      <wps:cNvSpPr/>
+                      <wps:spPr>
+                        <a:xfrm>
+                          <a:off x="2144395" y="9528810"/>
+                          <a:ext cx="1981200" cy="552450"/>
+                        </a:xfrm>
+                        <a:prstGeom prst="rect">
+                          <a:avLst/>
+                        </a:prstGeom>
+                      </wps:spPr>
+                      <wps:style>
+                        <a:lnRef idx="2">
+                          <a:schemeClr val="accent4">
+                            <a:shade val="50000"/>
+                          </a:schemeClr>
+                        </a:lnRef>
+                        <a:fillRef idx="1">
+                          <a:schemeClr val="accent4"/>
+                        </a:fillRef>
+                        <a:effectRef idx="0">
+                          <a:schemeClr val="accent4"/>
+                        </a:effectRef>
+                        <a:fontRef idx="minor">
+                          <a:schemeClr val="lt1"/>
+                        </a:fontRef>
+                      </wps:style>
+                      <wps:bodyPr rot="0" spcFirstLastPara="0" vertOverflow="overflow" horzOverflow="overflow" vert="horz" wrap="square" lIns="91440" tIns="45720" rIns="91440" bIns="45720" numCol="1" spcCol="0" rtlCol="0" fromWordArt="0" anchor="ctr" anchorCtr="0" forceAA="0" compatLnSpc="1">
+                        <a:noAutofit/>
+                      </wps:bodyPr>
+                    </wps:wsp>
+                  </a:graphicData>
+                </a:graphic>
+              </wp:anchor>
+            </w:drawing>
+          </mc:Choice>
+          <mc:Fallback>
+            <w:pict>
+              <v:rect id="_x0000_s1026" o:spid="_x0000_s1026" o:spt="1" style="position:absolute;left:0pt;margin-left:78.85pt;margin-top:678.3pt;height:43.5pt;width:156pt;z-index:257571840;v-text-anchor:middle;mso-width-relative:page;mso-height-relative:page;" fillcolor="#FFC000 [3207]" filled="t" stroked="t" coordsize="21600,21600" o:gfxdata="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">
+                <v:fill on="t" focussize="0,0"/>
+                <v:stroke weight="1pt" color="#BC8C00 [3207]" miterlimit="8" joinstyle="miter"/>
+                <v:imagedata o:title=""/>
+                <o:lock v:ext="edit" aspectratio="f"/>
+              </v:rect>
+            </w:pict>
+          </mc:Fallback>
+        </mc:AlternateContent>
+      </w:r>
+      <w:r>
+        <w:rPr>
+          <w:sz w:val="21"/>
+        </w:rPr>
+        <mc:AlternateContent>
+          <mc:Choice Requires="wps">
+            <w:drawing>
+              <wp:anchor distT="0" distB="0" distL="114300" distR="114300" simplePos="0" relativeHeight="257570816" behindDoc="0" locked="0" layoutInCell="1" allowOverlap="1">
+                <wp:simplePos x="0" y="0"/>
+                <wp:positionH relativeFrom="column">
+                  <wp:posOffset>1002030</wp:posOffset>
+                </wp:positionH>
+                <wp:positionV relativeFrom="paragraph">
+                  <wp:posOffset>7014210</wp:posOffset>
+                </wp:positionV>
+                <wp:extent cx="1990090" cy="1466850"/>
+                <wp:effectExtent l="6350" t="6350" r="22860" b="12700"/>
+                <wp:wrapNone/>
+                <wp:docPr id="36" name="矩形 36"/>
+                <wp:cNvGraphicFramePr/>
+                <a:graphic xmlns:a="http://schemas.openxmlformats.org/drawingml/2006/main">
+                  <a:graphicData uri="http://schemas.microsoft.com/office/word/2010/wordprocessingShape">
+                    <wps:wsp>
+                      <wps:cNvSpPr/>
+                      <wps:spPr>
+                        <a:xfrm>
+                          <a:off x="2220595" y="7909560"/>
+                          <a:ext cx="1990090" cy="1466850"/>
+                        </a:xfrm>
+                        <a:prstGeom prst="rect">
+                          <a:avLst/>
+                        </a:prstGeom>
+                      </wps:spPr>
+                      <wps:style>
+                        <a:lnRef idx="2">
+                          <a:schemeClr val="accent4">
+                            <a:shade val="50000"/>
+                          </a:schemeClr>
+                        </a:lnRef>
+                        <a:fillRef idx="1">
+                          <a:schemeClr val="accent4"/>
+                        </a:fillRef>
+                        <a:effectRef idx="0">
+                          <a:schemeClr val="accent4"/>
+                        </a:effectRef>
+                        <a:fontRef idx="minor">
+                          <a:schemeClr val="lt1"/>
+                        </a:fontRef>
+                      </wps:style>
+                      <wps:bodyPr rot="0" spcFirstLastPara="0" vertOverflow="overflow" horzOverflow="overflow" vert="horz" wrap="square" lIns="91440" tIns="45720" rIns="91440" bIns="45720" numCol="1" spcCol="0" rtlCol="0" fromWordArt="0" anchor="ctr" anchorCtr="0" forceAA="0" compatLnSpc="1">
+                        <a:noAutofit/>
+                      </wps:bodyPr>
+                    </wps:wsp>
+                  </a:graphicData>
+                </a:graphic>
+              </wp:anchor>
+            </w:drawing>
+          </mc:Choice>
+          <mc:Fallback>
+            <w:pict>
+              <v:rect id="_x0000_s1026" o:spid="_x0000_s1026" o:spt="1" style="position:absolute;left:0pt;margin-left:78.9pt;margin-top:552.3pt;height:115.5pt;width:156.7pt;z-index:257570816;v-text-anchor:middle;mso-width-relative:page;mso-height-relative:page;" fillcolor="#FFC000 [3207]" filled="t" stroked="t" coordsize="21600,21600" o:gfxdata="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">
+                <v:fill on="t" focussize="0,0"/>
+                <v:stroke weight="1pt" color="#BC8C00 [3207]" miterlimit="8" joinstyle="miter"/>
+                <v:imagedata o:title=""/>
+                <o:lock v:ext="edit" aspectratio="f"/>
+              </v:rect>
+            </w:pict>
+          </mc:Fallback>
+        </mc:AlternateContent>
+      </w:r>
+      <w:r>
+        <w:rPr>
+          <w:sz w:val="21"/>
+        </w:rPr>
+        <mc:AlternateContent>
+          <mc:Choice Requires="wps">
+            <w:drawing>
+              <wp:anchor distT="0" distB="0" distL="114300" distR="114300" simplePos="0" relativeHeight="257569792" behindDoc="0" locked="0" layoutInCell="1" allowOverlap="1">
+                <wp:simplePos x="0" y="0"/>
+                <wp:positionH relativeFrom="column">
+                  <wp:posOffset>1706245</wp:posOffset>
+                </wp:positionH>
+                <wp:positionV relativeFrom="paragraph">
+                  <wp:posOffset>6299200</wp:posOffset>
+                </wp:positionV>
+                <wp:extent cx="1200150" cy="524510"/>
+                <wp:effectExtent l="6350" t="6350" r="12700" b="21590"/>
+                <wp:wrapNone/>
+                <wp:docPr id="32" name="矩形 32"/>
+                <wp:cNvGraphicFramePr/>
+                <a:graphic xmlns:a="http://schemas.openxmlformats.org/drawingml/2006/main">
+                  <a:graphicData uri="http://schemas.microsoft.com/office/word/2010/wordprocessingShape">
+                    <wps:wsp>
+                      <wps:cNvSpPr/>
+                      <wps:spPr>
+                        <a:xfrm>
+                          <a:off x="1458595" y="7357110"/>
+                          <a:ext cx="1200150" cy="524510"/>
+                        </a:xfrm>
+                        <a:prstGeom prst="rect">
+                          <a:avLst/>
+                        </a:prstGeom>
+                      </wps:spPr>
+                      <wps:style>
+                        <a:lnRef idx="2">
+                          <a:schemeClr val="accent3">
+                            <a:shade val="50000"/>
+                          </a:schemeClr>
+                        </a:lnRef>
+                        <a:fillRef idx="1">
+                          <a:schemeClr val="accent3"/>
+                        </a:fillRef>
+                        <a:effectRef idx="0">
+                          <a:schemeClr val="accent3"/>
+                        </a:effectRef>
+                        <a:fontRef idx="minor">
+                          <a:schemeClr val="lt1"/>
+                        </a:fontRef>
+                      </wps:style>
+                      <wps:bodyPr rot="0" spcFirstLastPara="0" vertOverflow="overflow" horzOverflow="overflow" vert="horz" wrap="square" lIns="91440" tIns="45720" rIns="91440" bIns="45720" numCol="1" spcCol="0" rtlCol="0" fromWordArt="0" anchor="ctr" anchorCtr="0" forceAA="0" compatLnSpc="1">
+                        <a:noAutofit/>
+                      </wps:bodyPr>
+                    </wps:wsp>
+                  </a:graphicData>
+                </a:graphic>
+              </wp:anchor>
+            </w:drawing>
+          </mc:Choice>
+          <mc:Fallback>
+            <w:pict>
+              <v:rect id="_x0000_s1026" o:spid="_x0000_s1026" o:spt="1" style="position:absolute;left:0pt;margin-left:134.35pt;margin-top:496pt;height:41.3pt;width:94.5pt;z-index:257569792;v-text-anchor:middle;mso-width-relative:page;mso-height-relative:page;" fillcolor="#A5A5A5 [3206]" filled="t" stroked="t" coordsize="21600,21600" o:gfxdata="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">
+                <v:fill on="t" focussize="0,0"/>
+                <v:stroke weight="1pt" color="#787878 [3206]" miterlimit="8" joinstyle="miter"/>
+                <v:imagedata o:title=""/>
+                <o:lock v:ext="edit" aspectratio="f"/>
+              </v:rect>
+            </w:pict>
+          </mc:Fallback>
+        </mc:AlternateContent>
+      </w:r>
+      <w:r>
+        <w:rPr>
+          <w:sz w:val="21"/>
+        </w:rPr>
+        <mc:AlternateContent>
+          <mc:Choice Requires="wps">
+            <w:drawing>
+              <wp:anchor distT="0" distB="0" distL="114300" distR="114300" simplePos="0" relativeHeight="257568768" behindDoc="0" locked="0" layoutInCell="1" allowOverlap="1">
+                <wp:simplePos x="0" y="0"/>
+                <wp:positionH relativeFrom="column">
+                  <wp:posOffset>1068070</wp:posOffset>
+                </wp:positionH>
+                <wp:positionV relativeFrom="paragraph">
+                  <wp:posOffset>6299835</wp:posOffset>
+                </wp:positionV>
+                <wp:extent cx="542925" cy="523875"/>
+                <wp:effectExtent l="6350" t="6350" r="22225" b="22225"/>
+                <wp:wrapNone/>
+                <wp:docPr id="19" name="矩形 19"/>
+                <wp:cNvGraphicFramePr/>
+                <a:graphic xmlns:a="http://schemas.openxmlformats.org/drawingml/2006/main">
+                  <a:graphicData uri="http://schemas.microsoft.com/office/word/2010/wordprocessingShape">
+                    <wps:wsp>
+                      <wps:cNvSpPr/>
+                      <wps:spPr>
+                        <a:xfrm>
+                          <a:off x="2211070" y="7214235"/>
+                          <a:ext cx="542925" cy="523875"/>
+                        </a:xfrm>
+                        <a:prstGeom prst="rect">
+                          <a:avLst/>
+                        </a:prstGeom>
+                      </wps:spPr>
+                      <wps:style>
+                        <a:lnRef idx="2">
+                          <a:schemeClr val="accent3">
+                            <a:shade val="50000"/>
+                          </a:schemeClr>
+                        </a:lnRef>
+                        <a:fillRef idx="1">
+                          <a:schemeClr val="accent3"/>
+                        </a:fillRef>
+                        <a:effectRef idx="0">
+                          <a:schemeClr val="accent3"/>
+                        </a:effectRef>
+                        <a:fontRef idx="minor">
+                          <a:schemeClr val="lt1"/>
+                        </a:fontRef>
+                      </wps:style>
+                      <wps:bodyPr rot="0" spcFirstLastPara="0" vertOverflow="overflow" horzOverflow="overflow" vert="horz" wrap="square" lIns="91440" tIns="45720" rIns="91440" bIns="45720" numCol="1" spcCol="0" rtlCol="0" fromWordArt="0" anchor="ctr" anchorCtr="0" forceAA="0" compatLnSpc="1">
+                        <a:noAutofit/>
+                      </wps:bodyPr>
+                    </wps:wsp>
+                  </a:graphicData>
+                </a:graphic>
+              </wp:anchor>
+            </w:drawing>
+          </mc:Choice>
+          <mc:Fallback>
+            <w:pict>
+              <v:rect id="_x0000_s1026" o:spid="_x0000_s1026" o:spt="1" style="position:absolute;left:0pt;margin-left:84.1pt;margin-top:496.05pt;height:41.25pt;width:42.75pt;z-index:257568768;v-text-anchor:middle;mso-width-relative:page;mso-height-relative:page;" fillcolor="#A5A5A5 [3206]" filled="t" stroked="t" coordsize="21600,21600" o:gfxdata="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">
+                <v:fill on="t" focussize="0,0"/>
+                <v:stroke weight="1pt" color="#787878 [3206]" miterlimit="8" joinstyle="miter"/>
+                <v:imagedata o:title=""/>
+                <o:lock v:ext="edit" aspectratio="f"/>
+              </v:rect>
+            </w:pict>
+          </mc:Fallback>
+        </mc:AlternateContent>
+      </w:r>
+      <w:r>
+        <w:rPr>
+          <w:sz w:val="21"/>
+        </w:rPr>
+        <mc:AlternateContent>
+          <mc:Choice Requires="wps">
+            <w:drawing>
+              <wp:anchor distT="0" distB="0" distL="114300" distR="114300" simplePos="0" relativeHeight="257567744" behindDoc="0" locked="0" layoutInCell="1" allowOverlap="1">
+                <wp:simplePos x="0" y="0"/>
+                <wp:positionH relativeFrom="column">
+                  <wp:posOffset>982345</wp:posOffset>
+                </wp:positionH>
+                <wp:positionV relativeFrom="paragraph">
+                  <wp:posOffset>6204585</wp:posOffset>
+                </wp:positionV>
+                <wp:extent cx="2009775" cy="695325"/>
+                <wp:effectExtent l="6350" t="6350" r="22225" b="22225"/>
+                <wp:wrapNone/>
+                <wp:docPr id="7" name="矩形 7"/>
+                <wp:cNvGraphicFramePr/>
+                <a:graphic xmlns:a="http://schemas.openxmlformats.org/drawingml/2006/main">
+                  <a:graphicData uri="http://schemas.microsoft.com/office/word/2010/wordprocessingShape">
+                    <wps:wsp>
+                      <wps:cNvSpPr/>
+                      <wps:spPr>
+                        <a:xfrm>
+                          <a:off x="2125345" y="7118985"/>
+                          <a:ext cx="2009775" cy="695325"/>
+                        </a:xfrm>
+                        <a:prstGeom prst="rect">
+                          <a:avLst/>
+                        </a:prstGeom>
+                      </wps:spPr>
+                      <wps:style>
+                        <a:lnRef idx="2">
+                          <a:schemeClr val="accent4">
+                            <a:shade val="50000"/>
+                          </a:schemeClr>
+                        </a:lnRef>
+                        <a:fillRef idx="1">
+                          <a:schemeClr val="accent4"/>
+                        </a:fillRef>
+                        <a:effectRef idx="0">
+                          <a:schemeClr val="accent4"/>
+                        </a:effectRef>
+                        <a:fontRef idx="minor">
+                          <a:schemeClr val="lt1"/>
+                        </a:fontRef>
+                      </wps:style>
+                      <wps:bodyPr rot="0" spcFirstLastPara="0" vertOverflow="overflow" horzOverflow="overflow" vert="horz" wrap="square" lIns="91440" tIns="45720" rIns="91440" bIns="45720" numCol="1" spcCol="0" rtlCol="0" fromWordArt="0" anchor="ctr" anchorCtr="0" forceAA="0" compatLnSpc="1">
+                        <a:noAutofit/>
+                      </wps:bodyPr>
+                    </wps:wsp>
+                  </a:graphicData>
+                </a:graphic>
+              </wp:anchor>
+            </w:drawing>
+          </mc:Choice>
+          <mc:Fallback>
+            <w:pict>
+              <v:rect id="_x0000_s1026" o:spid="_x0000_s1026" o:spt="1" style="position:absolute;left:0pt;margin-left:77.35pt;margin-top:488.55pt;height:54.75pt;width:158.25pt;z-index:257567744;v-text-anchor:middle;mso-width-relative:page;mso-height-relative:page;" fillcolor="#FFC000 [3207]" filled="t" stroked="t" coordsize="21600,21600" o:gfxdata="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">
+                <v:fill on="t" focussize="0,0"/>
+                <v:stroke weight="1pt" color="#BC8C00 [3207]" miterlimit="8" joinstyle="miter"/>
+                <v:imagedata o:title=""/>
+                <o:lock v:ext="edit" aspectratio="f"/>
+              </v:rect>
+            </w:pict>
+          </mc:Fallback>
+        </mc:AlternateContent>
+      </w:r>
+      <w:r>
+        <w:rPr>
+          <w:sz w:val="21"/>
+        </w:rPr>
+        <mc:AlternateContent>
+          <mc:Choice Requires="wps">
+            <w:drawing>
+              <wp:anchor distT="0" distB="0" distL="114300" distR="114300" simplePos="0" relativeHeight="257566720" behindDoc="0" locked="0" layoutInCell="1" allowOverlap="1">
+                <wp:simplePos x="0" y="0"/>
+                <wp:positionH relativeFrom="column">
+                  <wp:posOffset>858520</wp:posOffset>
+                </wp:positionH>
+                <wp:positionV relativeFrom="paragraph">
+                  <wp:posOffset>6004560</wp:posOffset>
+                </wp:positionV>
+                <wp:extent cx="2286000" cy="3276600"/>
+                <wp:effectExtent l="6350" t="6350" r="12700" b="12700"/>
+                <wp:wrapNone/>
+                <wp:docPr id="2" name="矩形 2"/>
+                <wp:cNvGraphicFramePr/>
+                <a:graphic xmlns:a="http://schemas.openxmlformats.org/drawingml/2006/main">
+                  <a:graphicData uri="http://schemas.microsoft.com/office/word/2010/wordprocessingShape">
+                    <wps:wsp>
+                      <wps:cNvSpPr/>
+                      <wps:spPr>
+                        <a:xfrm>
+                          <a:off x="2001520" y="6918960"/>
+                          <a:ext cx="2286000" cy="3276600"/>
+                        </a:xfrm>
+                        <a:prstGeom prst="rect">
+                          <a:avLst/>
+                        </a:prstGeom>
+                      </wps:spPr>
+                      <wps:style>
+                        <a:lnRef idx="2">
+                          <a:schemeClr val="accent6"/>
+                        </a:lnRef>
+                        <a:fillRef idx="1">
+                          <a:schemeClr val="lt1"/>
+                        </a:fillRef>
+                        <a:effectRef idx="0">
+                          <a:schemeClr val="accent6"/>
+                        </a:effectRef>
+                        <a:fontRef idx="minor">
+                          <a:schemeClr val="dk1"/>
+                        </a:fontRef>
+                      </wps:style>
+                      <wps:bodyPr rot="0" spcFirstLastPara="0" vertOverflow="overflow" horzOverflow="overflow" vert="horz" wrap="square" lIns="91440" tIns="45720" rIns="91440" bIns="45720" numCol="1" spcCol="0" rtlCol="0" fromWordArt="0" anchor="ctr" anchorCtr="0" forceAA="0" compatLnSpc="1">
+                        <a:noAutofit/>
+                      </wps:bodyPr>
+                    </wps:wsp>
+                  </a:graphicData>
+                </a:graphic>
+              </wp:anchor>
+            </w:drawing>
+          </mc:Choice>
+          <mc:Fallback>
+            <w:pict>
+              <v:rect id="_x0000_s1026" o:spid="_x0000_s1026" o:spt="1" style="position:absolute;left:0pt;margin-left:67.6pt;margin-top:472.8pt;height:258pt;width:180pt;z-index:257566720;v-text-anchor:middle;mso-width-relative:page;mso-height-relative:page;" fillcolor="#FFFFFF [3201]" filled="t" stroked="t" coordsize="21600,21600" o:gfxdata="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">
+                <v:fill on="t" focussize="0,0"/>
+                <v:stroke weight="1pt" color="#70AD47 [3209]" miterlimit="8" joinstyle="miter"/>
+                <v:imagedata o:title=""/>
+                <o:lock v:ext="edit" aspectratio="f"/>
+              </v:rect>
+            </w:pict>
+          </mc:Fallback>
+        </mc:AlternateContent>
+      </w:r>
+      <w:r>
         <mc:AlternateContent>
           <mc:Choice Requires="wps">
             <w:drawing>
@@ -327,15 +2398,10 @@
                           <w:p>
                             <w:pPr>
                               <w:jc w:val="center"/>
-                              <w:rPr>
-                                <w:rFonts w:hint="eastAsia" w:eastAsiaTheme="minorEastAsia"/>
-                                <w:lang w:eastAsia="zh-CN"/>
-                              </w:rPr>
                             </w:pPr>
                             <w:r>
                               <w:rPr>
                                 <w:rFonts w:hint="eastAsia"/>
-                                <w:lang w:eastAsia="zh-CN"/>
                               </w:rPr>
                               <w:t>科技树弹出框底</w:t>
                             </w:r>
@@ -363,15 +2429,10 @@
                     <w:p>
                       <w:pPr>
                         <w:jc w:val="center"/>
-                        <w:rPr>
-                          <w:rFonts w:hint="eastAsia" w:eastAsiaTheme="minorEastAsia"/>
-                          <w:lang w:eastAsia="zh-CN"/>
-                        </w:rPr>
                       </w:pPr>
                       <w:r>
                         <w:rPr>
                           <w:rFonts w:hint="eastAsia"/>
-                          <w:lang w:eastAsia="zh-CN"/>
                         </w:rPr>
                         <w:t>科技树弹出框底</w:t>
                       </w:r>
@@ -384,9 +2445,6 @@
         </mc:AlternateContent>
       </w:r>
       <w:r>
-        <w:rPr>
-          <w:sz w:val="21"/>
-        </w:rPr>
         <mc:AlternateContent>
           <mc:Choice Requires="wps">
             <w:drawing>
@@ -442,15 +2500,10 @@
                           <w:p>
                             <w:pPr>
                               <w:jc w:val="center"/>
-                              <w:rPr>
-                                <w:rFonts w:hint="eastAsia" w:eastAsiaTheme="minorEastAsia"/>
-                                <w:lang w:val="en-US" w:eastAsia="zh-CN"/>
-                              </w:rPr>
                             </w:pPr>
                             <w:r>
                               <w:rPr>
                                 <w:rFonts w:hint="eastAsia"/>
-                                <w:lang w:val="en-US" w:eastAsia="zh-CN"/>
                               </w:rPr>
                               <w:t>TIPS文本框</w:t>
                             </w:r>
@@ -478,15 +2531,10 @@
                     <w:p>
                       <w:pPr>
                         <w:jc w:val="center"/>
-                        <w:rPr>
-                          <w:rFonts w:hint="eastAsia" w:eastAsiaTheme="minorEastAsia"/>
-                          <w:lang w:val="en-US" w:eastAsia="zh-CN"/>
-                        </w:rPr>
                       </w:pPr>
                       <w:r>
                         <w:rPr>
                           <w:rFonts w:hint="eastAsia"/>
-                          <w:lang w:val="en-US" w:eastAsia="zh-CN"/>
                         </w:rPr>
                         <w:t>TIPS文本框</w:t>
                       </w:r>
@@ -499,9 +2547,6 @@
         </mc:AlternateContent>
       </w:r>
       <w:r>
-        <w:rPr>
-          <w:sz w:val="21"/>
-        </w:rPr>
         <mc:AlternateContent>
           <mc:Choice Requires="wps">
             <w:drawing>
@@ -557,15 +2602,10 @@
                           <w:p>
                             <w:pPr>
                               <w:jc w:val="center"/>
-                              <w:rPr>
-                                <w:rFonts w:hint="eastAsia" w:eastAsiaTheme="minorEastAsia"/>
-                                <w:lang w:eastAsia="zh-CN"/>
-                              </w:rPr>
                             </w:pPr>
                             <w:r>
                               <w:rPr>
                                 <w:rFonts w:hint="eastAsia"/>
-                                <w:lang w:eastAsia="zh-CN"/>
                               </w:rPr>
                               <w:t>剩余科技点文本框</w:t>
                             </w:r>
@@ -593,15 +2633,10 @@
                     <w:p>
                       <w:pPr>
                         <w:jc w:val="center"/>
-                        <w:rPr>
-                          <w:rFonts w:hint="eastAsia" w:eastAsiaTheme="minorEastAsia"/>
-                          <w:lang w:eastAsia="zh-CN"/>
-                        </w:rPr>
                       </w:pPr>
                       <w:r>
                         <w:rPr>
                           <w:rFonts w:hint="eastAsia"/>
-                          <w:lang w:eastAsia="zh-CN"/>
                         </w:rPr>
                         <w:t>剩余科技点文本框</w:t>
                       </w:r>
@@ -614,9 +2649,6 @@
         </mc:AlternateContent>
       </w:r>
       <w:r>
-        <w:rPr>
-          <w:sz w:val="21"/>
-        </w:rPr>
         <mc:AlternateContent>
           <mc:Choice Requires="wps">
             <w:drawing>
@@ -672,15 +2704,10 @@
                           <w:p>
                             <w:pPr>
                               <w:jc w:val="center"/>
-                              <w:rPr>
-                                <w:rFonts w:hint="eastAsia" w:eastAsiaTheme="minorEastAsia"/>
-                                <w:lang w:eastAsia="zh-CN"/>
-                              </w:rPr>
                             </w:pPr>
                             <w:r>
                               <w:rPr>
                                 <w:rFonts w:hint="eastAsia"/>
-                                <w:lang w:eastAsia="zh-CN"/>
                               </w:rPr>
                               <w:t>科技树背景底</w:t>
                             </w:r>
@@ -708,15 +2735,10 @@
                     <w:p>
                       <w:pPr>
                         <w:jc w:val="center"/>
-                        <w:rPr>
-                          <w:rFonts w:hint="eastAsia" w:eastAsiaTheme="minorEastAsia"/>
-                          <w:lang w:eastAsia="zh-CN"/>
-                        </w:rPr>
                       </w:pPr>
                       <w:r>
                         <w:rPr>
                           <w:rFonts w:hint="eastAsia"/>
-                          <w:lang w:eastAsia="zh-CN"/>
                         </w:rPr>
                         <w:t>科技树背景底</w:t>
                       </w:r>
@@ -729,9 +2751,6 @@
         </mc:AlternateContent>
       </w:r>
       <w:r>
-        <w:rPr>
-          <w:sz w:val="21"/>
-        </w:rPr>
         <mc:AlternateContent>
           <mc:Choice Requires="wps">
             <w:drawing>
@@ -787,15 +2806,10 @@
                           <w:p>
                             <w:pPr>
                               <w:jc w:val="center"/>
-                              <w:rPr>
-                                <w:rFonts w:hint="eastAsia" w:eastAsiaTheme="minorEastAsia"/>
-                                <w:lang w:val="en-US" w:eastAsia="zh-CN"/>
-                              </w:rPr>
                             </w:pPr>
                             <w:r>
                               <w:rPr>
                                 <w:rFonts w:hint="eastAsia"/>
-                                <w:lang w:val="en-US" w:eastAsia="zh-CN"/>
                               </w:rPr>
                               <w:t>Tips背景底</w:t>
                             </w:r>
@@ -823,15 +2837,10 @@
                     <w:p>
                       <w:pPr>
                         <w:jc w:val="center"/>
-                        <w:rPr>
-                          <w:rFonts w:hint="eastAsia" w:eastAsiaTheme="minorEastAsia"/>
-                          <w:lang w:val="en-US" w:eastAsia="zh-CN"/>
-                        </w:rPr>
                       </w:pPr>
                       <w:r>
                         <w:rPr>
                           <w:rFonts w:hint="eastAsia"/>
-                          <w:lang w:val="en-US" w:eastAsia="zh-CN"/>
                         </w:rPr>
                         <w:t>Tips背景底</w:t>
                       </w:r>
@@ -844,9 +2853,6 @@
         </mc:AlternateContent>
       </w:r>
       <w:r>
-        <w:rPr>
-          <w:sz w:val="21"/>
-        </w:rPr>
         <mc:AlternateContent>
           <mc:Choice Requires="wps">
             <w:drawing>
@@ -897,15 +2903,10 @@
                           <w:p>
                             <w:pPr>
                               <w:jc w:val="center"/>
-                              <w:rPr>
-                                <w:rFonts w:hint="eastAsia" w:eastAsiaTheme="minorEastAsia"/>
-                                <w:lang w:eastAsia="zh-CN"/>
-                              </w:rPr>
                             </w:pPr>
                             <w:r>
                               <w:rPr>
                                 <w:rFonts w:hint="eastAsia"/>
-                                <w:lang w:eastAsia="zh-CN"/>
                               </w:rPr>
                               <w:t>关闭按钮</w:t>
                             </w:r>
@@ -933,15 +2934,10 @@
                     <w:p>
                       <w:pPr>
                         <w:jc w:val="center"/>
-                        <w:rPr>
-                          <w:rFonts w:hint="eastAsia" w:eastAsiaTheme="minorEastAsia"/>
-                          <w:lang w:eastAsia="zh-CN"/>
-                        </w:rPr>
                       </w:pPr>
                       <w:r>
                         <w:rPr>
                           <w:rFonts w:hint="eastAsia"/>
-                          <w:lang w:eastAsia="zh-CN"/>
                         </w:rPr>
                         <w:t>关闭按钮</w:t>
                       </w:r>
@@ -954,9 +2950,6 @@
         </mc:AlternateContent>
       </w:r>
       <w:r>
-        <w:rPr>
-          <w:sz w:val="21"/>
-        </w:rPr>
         <mc:AlternateContent>
           <mc:Choice Requires="wps">
             <w:drawing>
@@ -1012,15 +3005,10 @@
                           <w:p>
                             <w:pPr>
                               <w:jc w:val="center"/>
-                              <w:rPr>
-                                <w:rFonts w:hint="eastAsia" w:eastAsiaTheme="minorEastAsia"/>
-                                <w:lang w:val="en-US" w:eastAsia="zh-CN"/>
-                              </w:rPr>
                             </w:pPr>
                             <w:r>
                               <w:rPr>
                                 <w:rFonts w:hint="eastAsia"/>
-                                <w:lang w:val="en-US" w:eastAsia="zh-CN"/>
                               </w:rPr>
                               <w:t>科技树标题文本框</w:t>
                             </w:r>
@@ -1048,15 +3036,10 @@
                     <w:p>
                       <w:pPr>
                         <w:jc w:val="center"/>
-                        <w:rPr>
-                          <w:rFonts w:hint="eastAsia" w:eastAsiaTheme="minorEastAsia"/>
-                          <w:lang w:val="en-US" w:eastAsia="zh-CN"/>
-                        </w:rPr>
                       </w:pPr>
                       <w:r>
                         <w:rPr>
                           <w:rFonts w:hint="eastAsia"/>
-                          <w:lang w:val="en-US" w:eastAsia="zh-CN"/>
                         </w:rPr>
                         <w:t>科技树标题文本框</w:t>
                       </w:r>
@@ -1069,9 +3052,6 @@
         </mc:AlternateContent>
       </w:r>
       <w:r>
-        <w:rPr>
-          <w:sz w:val="21"/>
-        </w:rPr>
         <mc:AlternateContent>
           <mc:Choice Requires="wps">
             <w:drawing>
@@ -1139,9 +3119,6 @@
         </mc:AlternateContent>
       </w:r>
       <w:r>
-        <w:rPr>
-          <w:sz w:val="21"/>
-        </w:rPr>
         <mc:AlternateContent>
           <mc:Choice Requires="wps">
             <w:drawing>
@@ -1209,9 +3186,6 @@
         </mc:AlternateContent>
       </w:r>
       <w:r>
-        <w:rPr>
-          <w:sz w:val="21"/>
-        </w:rPr>
         <mc:AlternateContent>
           <mc:Choice Requires="wps">
             <w:drawing>
@@ -1280,9 +3254,6 @@
         </mc:AlternateContent>
       </w:r>
       <w:r>
-        <w:rPr>
-          <w:sz w:val="21"/>
-        </w:rPr>
         <mc:AlternateContent>
           <mc:Choice Requires="wps">
             <w:drawing>
@@ -1350,9 +3321,6 @@
         </mc:AlternateContent>
       </w:r>
       <w:r>
-        <w:rPr>
-          <w:sz w:val="21"/>
-        </w:rPr>
         <mc:AlternateContent>
           <mc:Choice Requires="wps">
             <w:drawing>
@@ -1420,9 +3388,6 @@
         </mc:AlternateContent>
       </w:r>
       <w:r>
-        <w:rPr>
-          <w:sz w:val="21"/>
-        </w:rPr>
         <mc:AlternateContent>
           <mc:Choice Requires="wps">
             <w:drawing>
@@ -1490,9 +3455,6 @@
         </mc:AlternateContent>
       </w:r>
       <w:r>
-        <w:rPr>
-          <w:sz w:val="21"/>
-        </w:rPr>
         <mc:AlternateContent>
           <mc:Choice Requires="wps">
             <w:drawing>
@@ -1560,9 +3522,6 @@
         </mc:AlternateContent>
       </w:r>
       <w:r>
-        <w:rPr>
-          <w:sz w:val="21"/>
-        </w:rPr>
         <mc:AlternateContent>
           <mc:Choice Requires="wps">
             <w:drawing>
@@ -1630,9 +3589,6 @@
         </mc:AlternateContent>
       </w:r>
       <w:r>
-        <w:rPr>
-          <w:sz w:val="21"/>
-        </w:rPr>
         <mc:AlternateContent>
           <mc:Choice Requires="wps">
             <w:drawing>
@@ -1700,9 +3656,6 @@
         </mc:AlternateContent>
       </w:r>
       <w:r>
-        <w:rPr>
-          <w:sz w:val="21"/>
-        </w:rPr>
         <mc:AlternateContent>
           <mc:Choice Requires="wps">
             <w:drawing>
@@ -1770,9 +3723,6 @@
         </mc:AlternateContent>
       </w:r>
       <w:r>
-        <w:rPr>
-          <w:sz w:val="21"/>
-        </w:rPr>
         <mc:AlternateContent>
           <mc:Choice Requires="wps">
             <w:drawing>
@@ -1840,9 +3790,6 @@
         </mc:AlternateContent>
       </w:r>
       <w:r>
-        <w:rPr>
-          <w:sz w:val="21"/>
-        </w:rPr>
         <mc:AlternateContent>
           <mc:Choice Requires="wps">
             <w:drawing>
@@ -1910,9 +3857,6 @@
         </mc:AlternateContent>
       </w:r>
       <w:r>
-        <w:rPr>
-          <w:sz w:val="21"/>
-        </w:rPr>
         <mc:AlternateContent>
           <mc:Choice Requires="wps">
             <w:drawing>
@@ -1980,9 +3924,6 @@
         </mc:AlternateContent>
       </w:r>
       <w:r>
-        <w:rPr>
-          <w:sz w:val="21"/>
-        </w:rPr>
         <mc:AlternateContent>
           <mc:Choice Requires="wps">
             <w:drawing>
@@ -2050,9 +3991,6 @@
         </mc:AlternateContent>
       </w:r>
       <w:r>
-        <w:rPr>
-          <w:sz w:val="21"/>
-        </w:rPr>
         <mc:AlternateContent>
           <mc:Choice Requires="wps">
             <w:drawing>
@@ -2065,7 +4003,7 @@
                   <wp:posOffset>1496695</wp:posOffset>
                 </wp:positionV>
                 <wp:extent cx="438150" cy="438150"/>
-                <wp:effectExtent l="6350" t="6350" r="12700" b="12700"/>
+                <wp:effectExtent l="0" t="0" r="19050" b="19050"/>
                 <wp:wrapNone/>
                 <wp:docPr id="13" name="圆角矩形 13"/>
                 <wp:cNvGraphicFramePr/>
@@ -2098,6 +4036,21 @@
                           <a:schemeClr val="lt1"/>
                         </a:fontRef>
                       </wps:style>
+                      <wps:txbx>
+                        <w:txbxContent>
+                          <w:p>
+                            <w:pPr>
+                              <w:jc w:val="center"/>
+                            </w:pPr>
+                            <w:r>
+                              <w:rPr>
+                                <w:rFonts w:hint="eastAsia"/>
+                              </w:rPr>
+                              <w:t>7</w:t>
+                            </w:r>
+                          </w:p>
+                        </w:txbxContent>
+                      </wps:txbx>
                       <wps:bodyPr rot="0" spcFirstLastPara="0" vertOverflow="overflow" horzOverflow="overflow" vert="horz" wrap="square" lIns="91440" tIns="45720" rIns="91440" bIns="45720" numCol="1" spcCol="0" rtlCol="0" fromWordArt="0" anchor="ctr" anchorCtr="0" forceAA="0" compatLnSpc="1">
                         <a:noAutofit/>
                       </wps:bodyPr>
@@ -2109,20 +4062,32 @@
           </mc:Choice>
           <mc:Fallback>
             <w:pict>
-              <v:roundrect id="_x0000_s1026" o:spid="_x0000_s1026" o:spt="2" style="position:absolute;left:0pt;margin-left:210.65pt;margin-top:117.85pt;height:34.5pt;width:34.5pt;z-index:251693056;v-text-anchor:middle;mso-width-relative:page;mso-height-relative:page;" fillcolor="#A5A5A5 [3206]" filled="t" stroked="t" coordsize="21600,21600" arcsize="0.166666666666667" o:gfxdata="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">
+              <v:roundrect id="_x0000_s1026" o:spid="_x0000_s1026" o:spt="2" style="position:absolute;left:0pt;margin-left:210.65pt;margin-top:117.85pt;height:34.5pt;width:34.5pt;z-index:251693056;v-text-anchor:middle;mso-width-relative:page;mso-height-relative:page;" fillcolor="#A5A5A5 [3206]" filled="t" stroked="t" coordsize="21600,21600" arcsize="0.166666666666667" o:gfxdata="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">
                 <v:fill on="t" focussize="0,0"/>
                 <v:stroke weight="1pt" color="#787878 [3206]" miterlimit="8" joinstyle="miter"/>
                 <v:imagedata o:title=""/>
                 <o:lock v:ext="edit" aspectratio="f"/>
+                <v:textbox>
+                  <w:txbxContent>
+                    <w:p>
+                      <w:pPr>
+                        <w:jc w:val="center"/>
+                      </w:pPr>
+                      <w:r>
+                        <w:rPr>
+                          <w:rFonts w:hint="eastAsia"/>
+                        </w:rPr>
+                        <w:t>7</w:t>
+                      </w:r>
+                    </w:p>
+                  </w:txbxContent>
+                </v:textbox>
               </v:roundrect>
             </w:pict>
           </mc:Fallback>
         </mc:AlternateContent>
       </w:r>
       <w:r>
-        <w:rPr>
-          <w:sz w:val="21"/>
-        </w:rPr>
         <mc:AlternateContent>
           <mc:Choice Requires="wps">
             <w:drawing>
@@ -2135,7 +4100,7 @@
                   <wp:posOffset>744220</wp:posOffset>
                 </wp:positionV>
                 <wp:extent cx="438150" cy="438150"/>
-                <wp:effectExtent l="6350" t="6350" r="12700" b="12700"/>
+                <wp:effectExtent l="0" t="0" r="19050" b="19050"/>
                 <wp:wrapNone/>
                 <wp:docPr id="12" name="圆角矩形 12"/>
                 <wp:cNvGraphicFramePr/>
@@ -2168,6 +4133,21 @@
                           <a:schemeClr val="lt1"/>
                         </a:fontRef>
                       </wps:style>
+                      <wps:txbx>
+                        <w:txbxContent>
+                          <w:p>
+                            <w:pPr>
+                              <w:jc w:val="center"/>
+                            </w:pPr>
+                            <w:r>
+                              <w:rPr>
+                                <w:rFonts w:hint="eastAsia"/>
+                              </w:rPr>
+                              <w:t>4</w:t>
+                            </w:r>
+                          </w:p>
+                        </w:txbxContent>
+                      </wps:txbx>
                       <wps:bodyPr rot="0" spcFirstLastPara="0" vertOverflow="overflow" horzOverflow="overflow" vert="horz" wrap="square" lIns="91440" tIns="45720" rIns="91440" bIns="45720" numCol="1" spcCol="0" rtlCol="0" fromWordArt="0" anchor="ctr" anchorCtr="0" forceAA="0" compatLnSpc="1">
                         <a:noAutofit/>
                       </wps:bodyPr>
@@ -2179,20 +4159,32 @@
           </mc:Choice>
           <mc:Fallback>
             <w:pict>
-              <v:roundrect id="_x0000_s1026" o:spid="_x0000_s1026" o:spt="2" style="position:absolute;left:0pt;margin-left:213.65pt;margin-top:58.6pt;height:34.5pt;width:34.5pt;z-index:251685888;v-text-anchor:middle;mso-width-relative:page;mso-height-relative:page;" fillcolor="#A5A5A5 [3206]" filled="t" stroked="t" coordsize="21600,21600" arcsize="0.166666666666667" o:gfxdata="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">
+              <v:roundrect id="_x0000_s1026" o:spid="_x0000_s1026" o:spt="2" style="position:absolute;left:0pt;margin-left:213.65pt;margin-top:58.6pt;height:34.5pt;width:34.5pt;z-index:251685888;v-text-anchor:middle;mso-width-relative:page;mso-height-relative:page;" fillcolor="#A5A5A5 [3206]" filled="t" stroked="t" coordsize="21600,21600" arcsize="0.166666666666667" o:gfxdata="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">
                 <v:fill on="t" focussize="0,0"/>
                 <v:stroke weight="1pt" color="#787878 [3206]" miterlimit="8" joinstyle="miter"/>
                 <v:imagedata o:title=""/>
                 <o:lock v:ext="edit" aspectratio="f"/>
+                <v:textbox>
+                  <w:txbxContent>
+                    <w:p>
+                      <w:pPr>
+                        <w:jc w:val="center"/>
+                      </w:pPr>
+                      <w:r>
+                        <w:rPr>
+                          <w:rFonts w:hint="eastAsia"/>
+                        </w:rPr>
+                        <w:t>4</w:t>
+                      </w:r>
+                    </w:p>
+                  </w:txbxContent>
+                </v:textbox>
               </v:roundrect>
             </w:pict>
           </mc:Fallback>
         </mc:AlternateContent>
       </w:r>
       <w:r>
-        <w:rPr>
-          <w:sz w:val="21"/>
-        </w:rPr>
         <mc:AlternateContent>
           <mc:Choice Requires="wps">
             <w:drawing>
@@ -2205,7 +4197,7 @@
                   <wp:posOffset>744220</wp:posOffset>
                 </wp:positionV>
                 <wp:extent cx="438150" cy="438150"/>
-                <wp:effectExtent l="6350" t="6350" r="12700" b="12700"/>
+                <wp:effectExtent l="0" t="0" r="19050" b="19050"/>
                 <wp:wrapNone/>
                 <wp:docPr id="10" name="圆角矩形 10"/>
                 <wp:cNvGraphicFramePr/>
@@ -2238,6 +4230,21 @@
                           <a:schemeClr val="lt1"/>
                         </a:fontRef>
                       </wps:style>
+                      <wps:txbx>
+                        <w:txbxContent>
+                          <w:p>
+                            <w:pPr>
+                              <w:jc w:val="center"/>
+                            </w:pPr>
+                            <w:r>
+                              <w:rPr>
+                                <w:rFonts w:hint="eastAsia"/>
+                              </w:rPr>
+                              <w:t>2</w:t>
+                            </w:r>
+                          </w:p>
+                        </w:txbxContent>
+                      </wps:txbx>
                       <wps:bodyPr rot="0" spcFirstLastPara="0" vertOverflow="overflow" horzOverflow="overflow" vert="horz" wrap="square" lIns="91440" tIns="45720" rIns="91440" bIns="45720" numCol="1" spcCol="0" rtlCol="0" fromWordArt="0" anchor="ctr" anchorCtr="0" forceAA="0" compatLnSpc="1">
                         <a:noAutofit/>
                       </wps:bodyPr>
@@ -2249,20 +4256,32 @@
           </mc:Choice>
           <mc:Fallback>
             <w:pict>
-              <v:roundrect id="_x0000_s1026" o:spid="_x0000_s1026" o:spt="2" style="position:absolute;left:0pt;margin-left:92.9pt;margin-top:58.6pt;height:34.5pt;width:34.5pt;z-index:251671552;v-text-anchor:middle;mso-width-relative:page;mso-height-relative:page;" fillcolor="#A5A5A5 [3206]" filled="t" stroked="t" coordsize="21600,21600" arcsize="0.166666666666667" o:gfxdata="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">
+              <v:roundrect id="_x0000_s1026" o:spid="_x0000_s1026" o:spt="2" style="position:absolute;left:0pt;margin-left:92.9pt;margin-top:58.6pt;height:34.5pt;width:34.5pt;z-index:251671552;v-text-anchor:middle;mso-width-relative:page;mso-height-relative:page;" fillcolor="#A5A5A5 [3206]" filled="t" stroked="t" coordsize="21600,21600" arcsize="0.166666666666667" o:gfxdata="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">
                 <v:fill on="t" focussize="0,0"/>
                 <v:stroke weight="1pt" color="#787878 [3206]" miterlimit="8" joinstyle="miter"/>
                 <v:imagedata o:title=""/>
                 <o:lock v:ext="edit" aspectratio="f"/>
+                <v:textbox>
+                  <w:txbxContent>
+                    <w:p>
+                      <w:pPr>
+                        <w:jc w:val="center"/>
+                      </w:pPr>
+                      <w:r>
+                        <w:rPr>
+                          <w:rFonts w:hint="eastAsia"/>
+                        </w:rPr>
+                        <w:t>2</w:t>
+                      </w:r>
+                    </w:p>
+                  </w:txbxContent>
+                </v:textbox>
               </v:roundrect>
             </w:pict>
           </mc:Fallback>
         </mc:AlternateContent>
       </w:r>
       <w:r>
-        <w:rPr>
-          <w:sz w:val="21"/>
-        </w:rPr>
         <mc:AlternateContent>
           <mc:Choice Requires="wps">
             <w:drawing>
@@ -2275,7 +4294,7 @@
                   <wp:posOffset>744220</wp:posOffset>
                 </wp:positionV>
                 <wp:extent cx="438150" cy="438150"/>
-                <wp:effectExtent l="6350" t="6350" r="12700" b="12700"/>
+                <wp:effectExtent l="0" t="0" r="19050" b="19050"/>
                 <wp:wrapNone/>
                 <wp:docPr id="11" name="圆角矩形 11"/>
                 <wp:cNvGraphicFramePr/>
@@ -2308,6 +4327,21 @@
                           <a:schemeClr val="lt1"/>
                         </a:fontRef>
                       </wps:style>
+                      <wps:txbx>
+                        <w:txbxContent>
+                          <w:p>
+                            <w:pPr>
+                              <w:jc w:val="center"/>
+                            </w:pPr>
+                            <w:r>
+                              <w:rPr>
+                                <w:rFonts w:hint="eastAsia"/>
+                              </w:rPr>
+                              <w:t>3</w:t>
+                            </w:r>
+                          </w:p>
+                        </w:txbxContent>
+                      </wps:txbx>
                       <wps:bodyPr rot="0" spcFirstLastPara="0" vertOverflow="overflow" horzOverflow="overflow" vert="horz" wrap="square" lIns="91440" tIns="45720" rIns="91440" bIns="45720" numCol="1" spcCol="0" rtlCol="0" fromWordArt="0" anchor="ctr" anchorCtr="0" forceAA="0" compatLnSpc="1">
                         <a:noAutofit/>
                       </wps:bodyPr>
@@ -2319,20 +4353,32 @@
           </mc:Choice>
           <mc:Fallback>
             <w:pict>
-              <v:roundrect id="_x0000_s1026" o:spid="_x0000_s1026" o:spt="2" style="position:absolute;left:0pt;margin-left:152.15pt;margin-top:58.6pt;height:34.5pt;width:34.5pt;z-index:251678720;v-text-anchor:middle;mso-width-relative:page;mso-height-relative:page;" fillcolor="#A5A5A5 [3206]" filled="t" stroked="t" coordsize="21600,21600" arcsize="0.166666666666667" o:gfxdata="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">
+              <v:roundrect id="_x0000_s1026" o:spid="_x0000_s1026" o:spt="2" style="position:absolute;left:0pt;margin-left:152.15pt;margin-top:58.6pt;height:34.5pt;width:34.5pt;z-index:251678720;v-text-anchor:middle;mso-width-relative:page;mso-height-relative:page;" fillcolor="#A5A5A5 [3206]" filled="t" stroked="t" coordsize="21600,21600" arcsize="0.166666666666667" o:gfxdata="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">
                 <v:fill on="t" focussize="0,0"/>
                 <v:stroke weight="1pt" color="#787878 [3206]" miterlimit="8" joinstyle="miter"/>
                 <v:imagedata o:title=""/>
                 <o:lock v:ext="edit" aspectratio="f"/>
+                <v:textbox>
+                  <w:txbxContent>
+                    <w:p>
+                      <w:pPr>
+                        <w:jc w:val="center"/>
+                      </w:pPr>
+                      <w:r>
+                        <w:rPr>
+                          <w:rFonts w:hint="eastAsia"/>
+                        </w:rPr>
+                        <w:t>3</w:t>
+                      </w:r>
+                    </w:p>
+                  </w:txbxContent>
+                </v:textbox>
               </v:roundrect>
             </w:pict>
           </mc:Fallback>
         </mc:AlternateContent>
       </w:r>
       <w:r>
-        <w:rPr>
-          <w:sz w:val="21"/>
-        </w:rPr>
         <mc:AlternateContent>
           <mc:Choice Requires="wps">
             <w:drawing>
@@ -2345,7 +4391,7 @@
                   <wp:posOffset>1468120</wp:posOffset>
                 </wp:positionV>
                 <wp:extent cx="438150" cy="438150"/>
-                <wp:effectExtent l="6350" t="6350" r="12700" b="12700"/>
+                <wp:effectExtent l="0" t="0" r="19050" b="19050"/>
                 <wp:wrapNone/>
                 <wp:docPr id="14" name="圆角矩形 14"/>
                 <wp:cNvGraphicFramePr/>
@@ -2378,6 +4424,21 @@
                           <a:schemeClr val="lt1"/>
                         </a:fontRef>
                       </wps:style>
+                      <wps:txbx>
+                        <w:txbxContent>
+                          <w:p>
+                            <w:pPr>
+                              <w:jc w:val="center"/>
+                            </w:pPr>
+                            <w:r>
+                              <w:rPr>
+                                <w:rFonts w:hint="eastAsia"/>
+                              </w:rPr>
+                              <w:t>5</w:t>
+                            </w:r>
+                          </w:p>
+                        </w:txbxContent>
+                      </wps:txbx>
                       <wps:bodyPr rot="0" spcFirstLastPara="0" vertOverflow="overflow" horzOverflow="overflow" vert="horz" wrap="square" lIns="91440" tIns="45720" rIns="91440" bIns="45720" numCol="1" spcCol="0" rtlCol="0" fromWordArt="0" anchor="ctr" anchorCtr="0" forceAA="0" compatLnSpc="1">
                         <a:noAutofit/>
                       </wps:bodyPr>
@@ -2389,20 +4450,32 @@
           </mc:Choice>
           <mc:Fallback>
             <w:pict>
-              <v:roundrect id="_x0000_s1026" o:spid="_x0000_s1026" o:spt="2" style="position:absolute;left:0pt;margin-left:93.65pt;margin-top:115.6pt;height:34.5pt;width:34.5pt;z-index:251728896;v-text-anchor:middle;mso-width-relative:page;mso-height-relative:page;" fillcolor="#A5A5A5 [3206]" filled="t" stroked="t" coordsize="21600,21600" arcsize="0.166666666666667" o:gfxdata="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">
+              <v:roundrect id="_x0000_s1026" o:spid="_x0000_s1026" o:spt="2" style="position:absolute;left:0pt;margin-left:93.65pt;margin-top:115.6pt;height:34.5pt;width:34.5pt;z-index:251728896;v-text-anchor:middle;mso-width-relative:page;mso-height-relative:page;" fillcolor="#A5A5A5 [3206]" filled="t" stroked="t" coordsize="21600,21600" arcsize="0.166666666666667" o:gfxdata="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">
                 <v:fill on="t" focussize="0,0"/>
                 <v:stroke weight="1pt" color="#787878 [3206]" miterlimit="8" joinstyle="miter"/>
                 <v:imagedata o:title=""/>
                 <o:lock v:ext="edit" aspectratio="f"/>
+                <v:textbox>
+                  <w:txbxContent>
+                    <w:p>
+                      <w:pPr>
+                        <w:jc w:val="center"/>
+                      </w:pPr>
+                      <w:r>
+                        <w:rPr>
+                          <w:rFonts w:hint="eastAsia"/>
+                        </w:rPr>
+                        <w:t>5</w:t>
+                      </w:r>
+                    </w:p>
+                  </w:txbxContent>
+                </v:textbox>
               </v:roundrect>
             </w:pict>
           </mc:Fallback>
         </mc:AlternateContent>
       </w:r>
       <w:r>
-        <w:rPr>
-          <w:sz w:val="21"/>
-        </w:rPr>
         <mc:AlternateContent>
           <mc:Choice Requires="wps">
             <w:drawing>
@@ -2415,7 +4488,7 @@
                   <wp:posOffset>1468120</wp:posOffset>
                 </wp:positionV>
                 <wp:extent cx="438150" cy="438150"/>
-                <wp:effectExtent l="6350" t="6350" r="12700" b="12700"/>
+                <wp:effectExtent l="0" t="0" r="19050" b="19050"/>
                 <wp:wrapNone/>
                 <wp:docPr id="15" name="圆角矩形 15"/>
                 <wp:cNvGraphicFramePr/>
@@ -2448,6 +4521,21 @@
                           <a:schemeClr val="lt1"/>
                         </a:fontRef>
                       </wps:style>
+                      <wps:txbx>
+                        <w:txbxContent>
+                          <w:p>
+                            <w:pPr>
+                              <w:jc w:val="center"/>
+                            </w:pPr>
+                            <w:r>
+                              <w:rPr>
+                                <w:rFonts w:hint="eastAsia"/>
+                              </w:rPr>
+                              <w:t>6</w:t>
+                            </w:r>
+                          </w:p>
+                        </w:txbxContent>
+                      </wps:txbx>
                       <wps:bodyPr rot="0" spcFirstLastPara="0" vertOverflow="overflow" horzOverflow="overflow" vert="horz" wrap="square" lIns="91440" tIns="45720" rIns="91440" bIns="45720" numCol="1" spcCol="0" rtlCol="0" fromWordArt="0" anchor="ctr" anchorCtr="0" forceAA="0" compatLnSpc="1">
                         <a:noAutofit/>
                       </wps:bodyPr>
@@ -2459,20 +4547,32 @@
           </mc:Choice>
           <mc:Fallback>
             <w:pict>
-              <v:roundrect id="_x0000_s1026" o:spid="_x0000_s1026" o:spt="2" style="position:absolute;left:0pt;margin-left:152.9pt;margin-top:115.6pt;height:34.5pt;width:34.5pt;z-index:251736064;v-text-anchor:middle;mso-width-relative:page;mso-height-relative:page;" fillcolor="#A5A5A5 [3206]" filled="t" stroked="t" coordsize="21600,21600" arcsize="0.166666666666667" o:gfxdata="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">
+              <v:roundrect id="_x0000_s1026" o:spid="_x0000_s1026" o:spt="2" style="position:absolute;left:0pt;margin-left:152.9pt;margin-top:115.6pt;height:34.5pt;width:34.5pt;z-index:251736064;v-text-anchor:middle;mso-width-relative:page;mso-height-relative:page;" fillcolor="#A5A5A5 [3206]" filled="t" stroked="t" coordsize="21600,21600" arcsize="0.166666666666667" o:gfxdata="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">
                 <v:fill on="t" focussize="0,0"/>
                 <v:stroke weight="1pt" color="#787878 [3206]" miterlimit="8" joinstyle="miter"/>
                 <v:imagedata o:title=""/>
                 <o:lock v:ext="edit" aspectratio="f"/>
+                <v:textbox>
+                  <w:txbxContent>
+                    <w:p>
+                      <w:pPr>
+                        <w:jc w:val="center"/>
+                      </w:pPr>
+                      <w:r>
+                        <w:rPr>
+                          <w:rFonts w:hint="eastAsia"/>
+                        </w:rPr>
+                        <w:t>6</w:t>
+                      </w:r>
+                    </w:p>
+                  </w:txbxContent>
+                </v:textbox>
               </v:roundrect>
             </w:pict>
           </mc:Fallback>
         </mc:AlternateContent>
       </w:r>
       <w:r>
-        <w:rPr>
-          <w:sz w:val="21"/>
-        </w:rPr>
         <mc:AlternateContent>
           <mc:Choice Requires="wps">
             <w:drawing>
@@ -2485,7 +4585,7 @@
                   <wp:posOffset>2192020</wp:posOffset>
                 </wp:positionV>
                 <wp:extent cx="438150" cy="438150"/>
-                <wp:effectExtent l="6350" t="6350" r="12700" b="12700"/>
+                <wp:effectExtent l="0" t="0" r="19050" b="19050"/>
                 <wp:wrapNone/>
                 <wp:docPr id="20" name="圆角矩形 20"/>
                 <wp:cNvGraphicFramePr/>
@@ -2518,6 +4618,21 @@
                           <a:schemeClr val="lt1"/>
                         </a:fontRef>
                       </wps:style>
+                      <wps:txbx>
+                        <w:txbxContent>
+                          <w:p>
+                            <w:pPr>
+                              <w:jc w:val="center"/>
+                            </w:pPr>
+                            <w:r>
+                              <w:rPr>
+                                <w:rFonts w:hint="eastAsia"/>
+                              </w:rPr>
+                              <w:t>11</w:t>
+                            </w:r>
+                          </w:p>
+                        </w:txbxContent>
+                      </wps:txbx>
                       <wps:bodyPr rot="0" spcFirstLastPara="0" vertOverflow="overflow" horzOverflow="overflow" vert="horz" wrap="square" lIns="91440" tIns="45720" rIns="91440" bIns="45720" numCol="1" spcCol="0" rtlCol="0" fromWordArt="0" anchor="ctr" anchorCtr="0" forceAA="0" compatLnSpc="1">
                         <a:noAutofit/>
                       </wps:bodyPr>
@@ -2529,20 +4644,32 @@
           </mc:Choice>
           <mc:Fallback>
             <w:pict>
-              <v:roundrect id="_x0000_s1026" o:spid="_x0000_s1026" o:spt="2" style="position:absolute;left:0pt;margin-left:212.15pt;margin-top:172.6pt;height:34.5pt;width:34.5pt;z-index:251872256;v-text-anchor:middle;mso-width-relative:page;mso-height-relative:page;" fillcolor="#A5A5A5 [3206]" filled="t" stroked="t" coordsize="21600,21600" arcsize="0.166666666666667" o:gfxdata="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">
+              <v:roundrect id="_x0000_s1026" o:spid="_x0000_s1026" o:spt="2" style="position:absolute;left:0pt;margin-left:212.15pt;margin-top:172.6pt;height:34.5pt;width:34.5pt;z-index:251872256;v-text-anchor:middle;mso-width-relative:page;mso-height-relative:page;" fillcolor="#A5A5A5 [3206]" filled="t" stroked="t" coordsize="21600,21600" arcsize="0.166666666666667" o:gfxdata="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">
                 <v:fill on="t" focussize="0,0"/>
                 <v:stroke weight="1pt" color="#787878 [3206]" miterlimit="8" joinstyle="miter"/>
                 <v:imagedata o:title=""/>
                 <o:lock v:ext="edit" aspectratio="f"/>
+                <v:textbox>
+                  <w:txbxContent>
+                    <w:p>
+                      <w:pPr>
+                        <w:jc w:val="center"/>
+                      </w:pPr>
+                      <w:r>
+                        <w:rPr>
+                          <w:rFonts w:hint="eastAsia"/>
+                        </w:rPr>
+                        <w:t>11</w:t>
+                      </w:r>
+                    </w:p>
+                  </w:txbxContent>
+                </v:textbox>
               </v:roundrect>
             </w:pict>
           </mc:Fallback>
         </mc:AlternateContent>
       </w:r>
       <w:r>
-        <w:rPr>
-          <w:sz w:val="21"/>
-        </w:rPr>
         <mc:AlternateContent>
           <mc:Choice Requires="wps">
             <w:drawing>
@@ -2555,7 +4682,7 @@
                   <wp:posOffset>2992120</wp:posOffset>
                 </wp:positionV>
                 <wp:extent cx="438150" cy="438150"/>
-                <wp:effectExtent l="6350" t="6350" r="12700" b="12700"/>
+                <wp:effectExtent l="0" t="0" r="19050" b="19050"/>
                 <wp:wrapNone/>
                 <wp:docPr id="24" name="圆角矩形 24"/>
                 <wp:cNvGraphicFramePr/>
@@ -2588,6 +4715,21 @@
                           <a:schemeClr val="lt1"/>
                         </a:fontRef>
                       </wps:style>
+                      <wps:txbx>
+                        <w:txbxContent>
+                          <w:p>
+                            <w:pPr>
+                              <w:jc w:val="center"/>
+                            </w:pPr>
+                            <w:r>
+                              <w:rPr>
+                                <w:rFonts w:hint="eastAsia"/>
+                              </w:rPr>
+                              <w:t>15</w:t>
+                            </w:r>
+                          </w:p>
+                        </w:txbxContent>
+                      </wps:txbx>
                       <wps:bodyPr rot="0" spcFirstLastPara="0" vertOverflow="overflow" horzOverflow="overflow" vert="horz" wrap="square" lIns="91440" tIns="45720" rIns="91440" bIns="45720" numCol="1" spcCol="0" rtlCol="0" fromWordArt="0" anchor="ctr" anchorCtr="0" forceAA="0" compatLnSpc="1">
                         <a:noAutofit/>
                       </wps:bodyPr>
@@ -2599,20 +4741,32 @@
           </mc:Choice>
           <mc:Fallback>
             <w:pict>
-              <v:roundrect id="_x0000_s1026" o:spid="_x0000_s1026" o:spt="2" style="position:absolute;left:0pt;margin-left:212.9pt;margin-top:235.6pt;height:34.5pt;width:34.5pt;z-index:251900928;v-text-anchor:middle;mso-width-relative:page;mso-height-relative:page;" fillcolor="#A5A5A5 [3206]" filled="t" stroked="t" coordsize="21600,21600" arcsize="0.166666666666667" o:gfxdata="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">
+              <v:roundrect id="_x0000_s1026" o:spid="_x0000_s1026" o:spt="2" style="position:absolute;left:0pt;margin-left:212.9pt;margin-top:235.6pt;height:34.5pt;width:34.5pt;z-index:251900928;v-text-anchor:middle;mso-width-relative:page;mso-height-relative:page;" fillcolor="#A5A5A5 [3206]" filled="t" stroked="t" coordsize="21600,21600" arcsize="0.166666666666667" o:gfxdata="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">
                 <v:fill on="t" focussize="0,0"/>
                 <v:stroke weight="1pt" color="#787878 [3206]" miterlimit="8" joinstyle="miter"/>
                 <v:imagedata o:title=""/>
                 <o:lock v:ext="edit" aspectratio="f"/>
+                <v:textbox>
+                  <w:txbxContent>
+                    <w:p>
+                      <w:pPr>
+                        <w:jc w:val="center"/>
+                      </w:pPr>
+                      <w:r>
+                        <w:rPr>
+                          <w:rFonts w:hint="eastAsia"/>
+                        </w:rPr>
+                        <w:t>15</w:t>
+                      </w:r>
+                    </w:p>
+                  </w:txbxContent>
+                </v:textbox>
               </v:roundrect>
             </w:pict>
           </mc:Fallback>
         </mc:AlternateContent>
       </w:r>
       <w:r>
-        <w:rPr>
-          <w:sz w:val="21"/>
-        </w:rPr>
         <mc:AlternateContent>
           <mc:Choice Requires="wps">
             <w:drawing>
@@ -2625,7 +4779,7 @@
                   <wp:posOffset>2973070</wp:posOffset>
                 </wp:positionV>
                 <wp:extent cx="438150" cy="438150"/>
-                <wp:effectExtent l="6350" t="6350" r="12700" b="12700"/>
+                <wp:effectExtent l="0" t="0" r="19050" b="19050"/>
                 <wp:wrapNone/>
                 <wp:docPr id="23" name="圆角矩形 23"/>
                 <wp:cNvGraphicFramePr/>
@@ -2658,6 +4812,21 @@
                           <a:schemeClr val="lt1"/>
                         </a:fontRef>
                       </wps:style>
+                      <wps:txbx>
+                        <w:txbxContent>
+                          <w:p>
+                            <w:pPr>
+                              <w:jc w:val="center"/>
+                            </w:pPr>
+                            <w:r>
+                              <w:rPr>
+                                <w:rFonts w:hint="eastAsia"/>
+                              </w:rPr>
+                              <w:t>14</w:t>
+                            </w:r>
+                          </w:p>
+                        </w:txbxContent>
+                      </wps:txbx>
                       <wps:bodyPr rot="0" spcFirstLastPara="0" vertOverflow="overflow" horzOverflow="overflow" vert="horz" wrap="square" lIns="91440" tIns="45720" rIns="91440" bIns="45720" numCol="1" spcCol="0" rtlCol="0" fromWordArt="0" anchor="ctr" anchorCtr="0" forceAA="0" compatLnSpc="1">
                         <a:noAutofit/>
                       </wps:bodyPr>
@@ -2669,20 +4838,32 @@
           </mc:Choice>
           <mc:Fallback>
             <w:pict>
-              <v:roundrect id="_x0000_s1026" o:spid="_x0000_s1026" o:spt="2" style="position:absolute;left:0pt;margin-left:152.9pt;margin-top:234.1pt;height:34.5pt;width:34.5pt;z-index:251893760;v-text-anchor:middle;mso-width-relative:page;mso-height-relative:page;" fillcolor="#A5A5A5 [3206]" filled="t" stroked="t" coordsize="21600,21600" arcsize="0.166666666666667" o:gfxdata="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">
+              <v:roundrect id="_x0000_s1026" o:spid="_x0000_s1026" o:spt="2" style="position:absolute;left:0pt;margin-left:152.9pt;margin-top:234.1pt;height:34.5pt;width:34.5pt;z-index:251893760;v-text-anchor:middle;mso-width-relative:page;mso-height-relative:page;" fillcolor="#A5A5A5 [3206]" filled="t" stroked="t" coordsize="21600,21600" arcsize="0.166666666666667" o:gfxdata="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">
                 <v:fill on="t" focussize="0,0"/>
                 <v:stroke weight="1pt" color="#787878 [3206]" miterlimit="8" joinstyle="miter"/>
                 <v:imagedata o:title=""/>
                 <o:lock v:ext="edit" aspectratio="f"/>
+                <v:textbox>
+                  <w:txbxContent>
+                    <w:p>
+                      <w:pPr>
+                        <w:jc w:val="center"/>
+                      </w:pPr>
+                      <w:r>
+                        <w:rPr>
+                          <w:rFonts w:hint="eastAsia"/>
+                        </w:rPr>
+                        <w:t>14</w:t>
+                      </w:r>
+                    </w:p>
+                  </w:txbxContent>
+                </v:textbox>
               </v:roundrect>
             </w:pict>
           </mc:Fallback>
         </mc:AlternateContent>
       </w:r>
       <w:r>
-        <w:rPr>
-          <w:sz w:val="21"/>
-        </w:rPr>
         <mc:AlternateContent>
           <mc:Choice Requires="wps">
             <w:drawing>
@@ -2695,7 +4876,7 @@
                   <wp:posOffset>2963545</wp:posOffset>
                 </wp:positionV>
                 <wp:extent cx="438150" cy="438150"/>
-                <wp:effectExtent l="6350" t="6350" r="12700" b="12700"/>
+                <wp:effectExtent l="0" t="0" r="19050" b="19050"/>
                 <wp:wrapNone/>
                 <wp:docPr id="22" name="圆角矩形 22"/>
                 <wp:cNvGraphicFramePr/>
@@ -2728,6 +4909,21 @@
                           <a:schemeClr val="lt1"/>
                         </a:fontRef>
                       </wps:style>
+                      <wps:txbx>
+                        <w:txbxContent>
+                          <w:p>
+                            <w:pPr>
+                              <w:jc w:val="center"/>
+                            </w:pPr>
+                            <w:r>
+                              <w:rPr>
+                                <w:rFonts w:hint="eastAsia"/>
+                              </w:rPr>
+                              <w:t>13</w:t>
+                            </w:r>
+                          </w:p>
+                        </w:txbxContent>
+                      </wps:txbx>
                       <wps:bodyPr rot="0" spcFirstLastPara="0" vertOverflow="overflow" horzOverflow="overflow" vert="horz" wrap="square" lIns="91440" tIns="45720" rIns="91440" bIns="45720" numCol="1" spcCol="0" rtlCol="0" fromWordArt="0" anchor="ctr" anchorCtr="0" forceAA="0" compatLnSpc="1">
                         <a:noAutofit/>
                       </wps:bodyPr>
@@ -2739,20 +4935,32 @@
           </mc:Choice>
           <mc:Fallback>
             <w:pict>
-              <v:roundrect id="_x0000_s1026" o:spid="_x0000_s1026" o:spt="2" style="position:absolute;left:0pt;margin-left:92.9pt;margin-top:233.35pt;height:34.5pt;width:34.5pt;z-index:251886592;v-text-anchor:middle;mso-width-relative:page;mso-height-relative:page;" fillcolor="#A5A5A5 [3206]" filled="t" stroked="t" coordsize="21600,21600" arcsize="0.166666666666667" o:gfxdata="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">
+              <v:roundrect id="_x0000_s1026" o:spid="_x0000_s1026" o:spt="2" style="position:absolute;left:0pt;margin-left:92.9pt;margin-top:233.35pt;height:34.5pt;width:34.5pt;z-index:251886592;v-text-anchor:middle;mso-width-relative:page;mso-height-relative:page;" fillcolor="#A5A5A5 [3206]" filled="t" stroked="t" coordsize="21600,21600" arcsize="0.166666666666667" o:gfxdata="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">
                 <v:fill on="t" focussize="0,0"/>
                 <v:stroke weight="1pt" color="#787878 [3206]" miterlimit="8" joinstyle="miter"/>
                 <v:imagedata o:title=""/>
                 <o:lock v:ext="edit" aspectratio="f"/>
+                <v:textbox>
+                  <w:txbxContent>
+                    <w:p>
+                      <w:pPr>
+                        <w:jc w:val="center"/>
+                      </w:pPr>
+                      <w:r>
+                        <w:rPr>
+                          <w:rFonts w:hint="eastAsia"/>
+                        </w:rPr>
+                        <w:t>13</w:t>
+                      </w:r>
+                    </w:p>
+                  </w:txbxContent>
+                </v:textbox>
               </v:roundrect>
             </w:pict>
           </mc:Fallback>
         </mc:AlternateContent>
       </w:r>
       <w:r>
-        <w:rPr>
-          <w:sz w:val="21"/>
-        </w:rPr>
         <mc:AlternateContent>
           <mc:Choice Requires="wps">
             <w:drawing>
@@ -2765,7 +4973,7 @@
                   <wp:posOffset>2163445</wp:posOffset>
                 </wp:positionV>
                 <wp:extent cx="438150" cy="438150"/>
-                <wp:effectExtent l="6350" t="6350" r="12700" b="12700"/>
+                <wp:effectExtent l="0" t="0" r="19050" b="19050"/>
                 <wp:wrapNone/>
                 <wp:docPr id="17" name="圆角矩形 17"/>
                 <wp:cNvGraphicFramePr/>
@@ -2798,6 +5006,21 @@
                           <a:schemeClr val="lt1"/>
                         </a:fontRef>
                       </wps:style>
+                      <wps:txbx>
+                        <w:txbxContent>
+                          <w:p>
+                            <w:pPr>
+                              <w:jc w:val="center"/>
+                            </w:pPr>
+                            <w:r>
+                              <w:rPr>
+                                <w:rFonts w:hint="eastAsia"/>
+                              </w:rPr>
+                              <w:t>9</w:t>
+                            </w:r>
+                          </w:p>
+                        </w:txbxContent>
+                      </wps:txbx>
                       <wps:bodyPr rot="0" spcFirstLastPara="0" vertOverflow="overflow" horzOverflow="overflow" vert="horz" wrap="square" lIns="91440" tIns="45720" rIns="91440" bIns="45720" numCol="1" spcCol="0" rtlCol="0" fromWordArt="0" anchor="ctr" anchorCtr="0" forceAA="0" compatLnSpc="1">
                         <a:noAutofit/>
                       </wps:bodyPr>
@@ -2809,34 +5032,46 @@
           </mc:Choice>
           <mc:Fallback>
             <w:pict>
-              <v:roundrect id="_x0000_s1026" o:spid="_x0000_s1026" o:spt="2" style="position:absolute;left:0pt;margin-left:91.4pt;margin-top:170.35pt;height:34.5pt;width:34.5pt;z-index:251750400;v-text-anchor:middle;mso-width-relative:page;mso-height-relative:page;" fillcolor="#A5A5A5 [3206]" filled="t" stroked="t" coordsize="21600,21600" arcsize="0.166666666666667" o:gfxdata="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">
+              <v:roundrect id="_x0000_s1026" o:spid="_x0000_s1026" o:spt="2" style="position:absolute;left:0pt;margin-left:91.4pt;margin-top:170.35pt;height:34.5pt;width:34.5pt;z-index:251750400;v-text-anchor:middle;mso-width-relative:page;mso-height-relative:page;" fillcolor="#A5A5A5 [3206]" filled="t" stroked="t" coordsize="21600,21600" arcsize="0.166666666666667" o:gfxdata="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">
                 <v:fill on="t" focussize="0,0"/>
                 <v:stroke weight="1pt" color="#787878 [3206]" miterlimit="8" joinstyle="miter"/>
                 <v:imagedata o:title=""/>
                 <o:lock v:ext="edit" aspectratio="f"/>
+                <v:textbox>
+                  <w:txbxContent>
+                    <w:p>
+                      <w:pPr>
+                        <w:jc w:val="center"/>
+                      </w:pPr>
+                      <w:r>
+                        <w:rPr>
+                          <w:rFonts w:hint="eastAsia"/>
+                        </w:rPr>
+                        <w:t>9</w:t>
+                      </w:r>
+                    </w:p>
+                  </w:txbxContent>
+                </v:textbox>
               </v:roundrect>
             </w:pict>
           </mc:Fallback>
         </mc:AlternateContent>
       </w:r>
       <w:r>
-        <w:rPr>
-          <w:sz w:val="21"/>
-        </w:rPr>
         <mc:AlternateContent>
           <mc:Choice Requires="wps">
             <w:drawing>
               <wp:anchor distT="0" distB="0" distL="114300" distR="114300" simplePos="0" relativeHeight="251664384" behindDoc="0" locked="0" layoutInCell="1" allowOverlap="1">
                 <wp:simplePos x="0" y="0"/>
                 <wp:positionH relativeFrom="column">
-                  <wp:posOffset>341630</wp:posOffset>
+                  <wp:posOffset>342900</wp:posOffset>
                 </wp:positionH>
                 <wp:positionV relativeFrom="paragraph">
-                  <wp:posOffset>744220</wp:posOffset>
+                  <wp:posOffset>742950</wp:posOffset>
                 </wp:positionV>
                 <wp:extent cx="438150" cy="438150"/>
-                <wp:effectExtent l="6350" t="6350" r="12700" b="12700"/>
-                <wp:wrapNone/>
+                <wp:effectExtent l="0" t="0" r="19050" b="19050"/>
+                <wp:wrapSquare wrapText="bothSides"/>
                 <wp:docPr id="9" name="圆角矩形 9"/>
                 <wp:cNvGraphicFramePr/>
                 <a:graphic xmlns:a="http://schemas.openxmlformats.org/drawingml/2006/main">
@@ -2845,7 +5080,7 @@
                       <wps:cNvSpPr/>
                       <wps:spPr>
                         <a:xfrm>
-                          <a:off x="1408430" y="1658620"/>
+                          <a:off x="0" y="0"/>
                           <a:ext cx="438150" cy="438150"/>
                         </a:xfrm>
                         <a:prstGeom prst="roundRect">
@@ -2868,6 +5103,21 @@
                           <a:schemeClr val="lt1"/>
                         </a:fontRef>
                       </wps:style>
+                      <wps:txbx>
+                        <w:txbxContent>
+                          <w:p>
+                            <w:pPr>
+                              <w:jc w:val="center"/>
+                            </w:pPr>
+                            <w:r>
+                              <w:rPr>
+                                <w:rFonts w:hint="eastAsia"/>
+                              </w:rPr>
+                              <w:t>1</w:t>
+                            </w:r>
+                          </w:p>
+                        </w:txbxContent>
+                      </wps:txbx>
                       <wps:bodyPr rot="0" spcFirstLastPara="0" vertOverflow="overflow" horzOverflow="overflow" vert="horz" wrap="square" lIns="91440" tIns="45720" rIns="91440" bIns="45720" numCol="1" spcCol="0" rtlCol="0" fromWordArt="0" anchor="ctr" anchorCtr="0" forceAA="0" compatLnSpc="1">
                         <a:noAutofit/>
                       </wps:bodyPr>
@@ -2879,20 +5129,33 @@
           </mc:Choice>
           <mc:Fallback>
             <w:pict>
-              <v:roundrect id="_x0000_s1026" o:spid="_x0000_s1026" o:spt="2" style="position:absolute;left:0pt;margin-left:26.9pt;margin-top:58.6pt;height:34.5pt;width:34.5pt;z-index:251664384;v-text-anchor:middle;mso-width-relative:page;mso-height-relative:page;" fillcolor="#A5A5A5 [3206]" filled="t" stroked="t" coordsize="21600,21600" arcsize="0.166666666666667" o:gfxdata="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">
+              <v:roundrect id="_x0000_s1026" o:spid="_x0000_s1026" o:spt="2" style="position:absolute;left:0pt;margin-left:27pt;margin-top:58.5pt;height:34.5pt;width:34.5pt;mso-wrap-distance-bottom:0pt;mso-wrap-distance-left:9pt;mso-wrap-distance-right:9pt;mso-wrap-distance-top:0pt;z-index:251664384;v-text-anchor:middle;mso-width-relative:page;mso-height-relative:page;" fillcolor="#A5A5A5 [3206]" filled="t" stroked="t" coordsize="21600,21600" arcsize="0.166666666666667" o:gfxdata="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">
                 <v:fill on="t" focussize="0,0"/>
                 <v:stroke weight="1pt" color="#787878 [3206]" miterlimit="8" joinstyle="miter"/>
                 <v:imagedata o:title=""/>
                 <o:lock v:ext="edit" aspectratio="f"/>
+                <v:textbox>
+                  <w:txbxContent>
+                    <w:p>
+                      <w:pPr>
+                        <w:jc w:val="center"/>
+                      </w:pPr>
+                      <w:r>
+                        <w:rPr>
+                          <w:rFonts w:hint="eastAsia"/>
+                        </w:rPr>
+                        <w:t>1</w:t>
+                      </w:r>
+                    </w:p>
+                  </w:txbxContent>
+                </v:textbox>
+                <w10:wrap type="square"/>
               </v:roundrect>
             </w:pict>
           </mc:Fallback>
         </mc:AlternateContent>
       </w:r>
       <w:r>
-        <w:rPr>
-          <w:sz w:val="21"/>
-        </w:rPr>
         <mc:AlternateContent>
           <mc:Choice Requires="wps">
             <w:drawing>
@@ -2905,7 +5168,7 @@
                   <wp:posOffset>2192020</wp:posOffset>
                 </wp:positionV>
                 <wp:extent cx="438150" cy="438150"/>
-                <wp:effectExtent l="6350" t="6350" r="12700" b="12700"/>
+                <wp:effectExtent l="0" t="0" r="19050" b="19050"/>
                 <wp:wrapNone/>
                 <wp:docPr id="18" name="圆角矩形 18"/>
                 <wp:cNvGraphicFramePr/>
@@ -2938,6 +5201,21 @@
                           <a:schemeClr val="lt1"/>
                         </a:fontRef>
                       </wps:style>
+                      <wps:txbx>
+                        <w:txbxContent>
+                          <w:p>
+                            <w:pPr>
+                              <w:jc w:val="center"/>
+                            </w:pPr>
+                            <w:r>
+                              <w:rPr>
+                                <w:rFonts w:hint="eastAsia"/>
+                              </w:rPr>
+                              <w:t>10</w:t>
+                            </w:r>
+                          </w:p>
+                        </w:txbxContent>
+                      </wps:txbx>
                       <wps:bodyPr rot="0" spcFirstLastPara="0" vertOverflow="overflow" horzOverflow="overflow" vert="horz" wrap="square" lIns="91440" tIns="45720" rIns="91440" bIns="45720" numCol="1" spcCol="0" rtlCol="0" fromWordArt="0" anchor="ctr" anchorCtr="0" forceAA="0" compatLnSpc="1">
                         <a:noAutofit/>
                       </wps:bodyPr>
@@ -2949,20 +5227,32 @@
           </mc:Choice>
           <mc:Fallback>
             <w:pict>
-              <v:roundrect id="_x0000_s1026" o:spid="_x0000_s1026" o:spt="2" style="position:absolute;left:0pt;margin-left:152.9pt;margin-top:172.6pt;height:34.5pt;width:34.5pt;z-index:251757568;v-text-anchor:middle;mso-width-relative:page;mso-height-relative:page;" fillcolor="#A5A5A5 [3206]" filled="t" stroked="t" coordsize="21600,21600" arcsize="0.166666666666667" o:gfxdata="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">
+              <v:roundrect id="_x0000_s1026" o:spid="_x0000_s1026" o:spt="2" style="position:absolute;left:0pt;margin-left:152.9pt;margin-top:172.6pt;height:34.5pt;width:34.5pt;z-index:251757568;v-text-anchor:middle;mso-width-relative:page;mso-height-relative:page;" fillcolor="#A5A5A5 [3206]" filled="t" stroked="t" coordsize="21600,21600" arcsize="0.166666666666667" o:gfxdata="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">
                 <v:fill on="t" focussize="0,0"/>
                 <v:stroke weight="1pt" color="#787878 [3206]" miterlimit="8" joinstyle="miter"/>
                 <v:imagedata o:title=""/>
                 <o:lock v:ext="edit" aspectratio="f"/>
+                <v:textbox>
+                  <w:txbxContent>
+                    <w:p>
+                      <w:pPr>
+                        <w:jc w:val="center"/>
+                      </w:pPr>
+                      <w:r>
+                        <w:rPr>
+                          <w:rFonts w:hint="eastAsia"/>
+                        </w:rPr>
+                        <w:t>10</w:t>
+                      </w:r>
+                    </w:p>
+                  </w:txbxContent>
+                </v:textbox>
               </v:roundrect>
             </w:pict>
           </mc:Fallback>
         </mc:AlternateContent>
       </w:r>
       <w:r>
-        <w:rPr>
-          <w:sz w:val="21"/>
-        </w:rPr>
         <mc:AlternateContent>
           <mc:Choice Requires="wps">
             <w:drawing>
@@ -2975,7 +5265,7 @@
                   <wp:posOffset>2172970</wp:posOffset>
                 </wp:positionV>
                 <wp:extent cx="438150" cy="438150"/>
-                <wp:effectExtent l="6350" t="6350" r="12700" b="12700"/>
+                <wp:effectExtent l="0" t="0" r="19050" b="19050"/>
                 <wp:wrapNone/>
                 <wp:docPr id="16" name="圆角矩形 16"/>
                 <wp:cNvGraphicFramePr/>
@@ -3008,6 +5298,21 @@
                           <a:schemeClr val="lt1"/>
                         </a:fontRef>
                       </wps:style>
+                      <wps:txbx>
+                        <w:txbxContent>
+                          <w:p>
+                            <w:pPr>
+                              <w:jc w:val="center"/>
+                            </w:pPr>
+                            <w:r>
+                              <w:rPr>
+                                <w:rFonts w:hint="eastAsia"/>
+                              </w:rPr>
+                              <w:t>8</w:t>
+                            </w:r>
+                          </w:p>
+                        </w:txbxContent>
+                      </wps:txbx>
                       <wps:bodyPr rot="0" spcFirstLastPara="0" vertOverflow="overflow" horzOverflow="overflow" vert="horz" wrap="square" lIns="91440" tIns="45720" rIns="91440" bIns="45720" numCol="1" spcCol="0" rtlCol="0" fromWordArt="0" anchor="ctr" anchorCtr="0" forceAA="0" compatLnSpc="1">
                         <a:noAutofit/>
                       </wps:bodyPr>
@@ -3019,20 +5324,32 @@
           </mc:Choice>
           <mc:Fallback>
             <w:pict>
-              <v:roundrect id="_x0000_s1026" o:spid="_x0000_s1026" o:spt="2" style="position:absolute;left:0pt;margin-left:26.9pt;margin-top:171.1pt;height:34.5pt;width:34.5pt;z-index:251743232;v-text-anchor:middle;mso-width-relative:page;mso-height-relative:page;" fillcolor="#A5A5A5 [3206]" filled="t" stroked="t" coordsize="21600,21600" arcsize="0.166666666666667" o:gfxdata="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">
+              <v:roundrect id="_x0000_s1026" o:spid="_x0000_s1026" o:spt="2" style="position:absolute;left:0pt;margin-left:26.9pt;margin-top:171.1pt;height:34.5pt;width:34.5pt;z-index:251743232;v-text-anchor:middle;mso-width-relative:page;mso-height-relative:page;" fillcolor="#A5A5A5 [3206]" filled="t" stroked="t" coordsize="21600,21600" arcsize="0.166666666666667" o:gfxdata="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">
                 <v:fill on="t" focussize="0,0"/>
                 <v:stroke weight="1pt" color="#787878 [3206]" miterlimit="8" joinstyle="miter"/>
                 <v:imagedata o:title=""/>
                 <o:lock v:ext="edit" aspectratio="f"/>
+                <v:textbox>
+                  <w:txbxContent>
+                    <w:p>
+                      <w:pPr>
+                        <w:jc w:val="center"/>
+                      </w:pPr>
+                      <w:r>
+                        <w:rPr>
+                          <w:rFonts w:hint="eastAsia"/>
+                        </w:rPr>
+                        <w:t>8</w:t>
+                      </w:r>
+                    </w:p>
+                  </w:txbxContent>
+                </v:textbox>
               </v:roundrect>
             </w:pict>
           </mc:Fallback>
         </mc:AlternateContent>
       </w:r>
       <w:r>
-        <w:rPr>
-          <w:sz w:val="21"/>
-        </w:rPr>
         <mc:AlternateContent>
           <mc:Choice Requires="wps">
             <w:drawing>
@@ -3045,7 +5362,7 @@
                   <wp:posOffset>2954020</wp:posOffset>
                 </wp:positionV>
                 <wp:extent cx="438150" cy="438150"/>
-                <wp:effectExtent l="6350" t="6350" r="12700" b="12700"/>
+                <wp:effectExtent l="0" t="0" r="19050" b="19050"/>
                 <wp:wrapNone/>
                 <wp:docPr id="21" name="圆角矩形 21"/>
                 <wp:cNvGraphicFramePr/>
@@ -3078,6 +5395,21 @@
                           <a:schemeClr val="lt1"/>
                         </a:fontRef>
                       </wps:style>
+                      <wps:txbx>
+                        <w:txbxContent>
+                          <w:p>
+                            <w:pPr>
+                              <w:jc w:val="center"/>
+                            </w:pPr>
+                            <w:r>
+                              <w:rPr>
+                                <w:rFonts w:hint="eastAsia"/>
+                              </w:rPr>
+                              <w:t>12</w:t>
+                            </w:r>
+                          </w:p>
+                        </w:txbxContent>
+                      </wps:txbx>
                       <wps:bodyPr rot="0" spcFirstLastPara="0" vertOverflow="overflow" horzOverflow="overflow" vert="horz" wrap="square" lIns="91440" tIns="45720" rIns="91440" bIns="45720" numCol="1" spcCol="0" rtlCol="0" fromWordArt="0" anchor="ctr" anchorCtr="0" forceAA="0" compatLnSpc="1">
                         <a:noAutofit/>
                       </wps:bodyPr>
@@ -3089,20 +5421,32 @@
           </mc:Choice>
           <mc:Fallback>
             <w:pict>
-              <v:roundrect id="_x0000_s1026" o:spid="_x0000_s1026" o:spt="2" style="position:absolute;left:0pt;margin-left:28.4pt;margin-top:232.6pt;height:34.5pt;width:34.5pt;z-index:251879424;v-text-anchor:middle;mso-width-relative:page;mso-height-relative:page;" fillcolor="#A5A5A5 [3206]" filled="t" stroked="t" coordsize="21600,21600" arcsize="0.166666666666667" o:gfxdata="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">
+              <v:roundrect id="_x0000_s1026" o:spid="_x0000_s1026" o:spt="2" style="position:absolute;left:0pt;margin-left:28.4pt;margin-top:232.6pt;height:34.5pt;width:34.5pt;z-index:251879424;v-text-anchor:middle;mso-width-relative:page;mso-height-relative:page;" fillcolor="#A5A5A5 [3206]" filled="t" stroked="t" coordsize="21600,21600" arcsize="0.166666666666667" o:gfxdata="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">
                 <v:fill on="t" focussize="0,0"/>
                 <v:stroke weight="1pt" color="#787878 [3206]" miterlimit="8" joinstyle="miter"/>
                 <v:imagedata o:title=""/>
                 <o:lock v:ext="edit" aspectratio="f"/>
+                <v:textbox>
+                  <w:txbxContent>
+                    <w:p>
+                      <w:pPr>
+                        <w:jc w:val="center"/>
+                      </w:pPr>
+                      <w:r>
+                        <w:rPr>
+                          <w:rFonts w:hint="eastAsia"/>
+                        </w:rPr>
+                        <w:t>12</w:t>
+                      </w:r>
+                    </w:p>
+                  </w:txbxContent>
+                </v:textbox>
               </v:roundrect>
             </w:pict>
           </mc:Fallback>
         </mc:AlternateContent>
       </w:r>
       <w:r>
-        <w:rPr>
-          <w:sz w:val="21"/>
-        </w:rPr>
         <mc:AlternateContent>
           <mc:Choice Requires="wps">
             <w:drawing>
@@ -3171,9 +5515,6 @@
         </mc:AlternateContent>
       </w:r>
       <w:r>
-        <w:rPr>
-          <w:sz w:val="21"/>
-        </w:rPr>
         <mc:AlternateContent>
           <mc:Choice Requires="wps">
             <w:drawing>
@@ -3241,9 +5582,6 @@
         </mc:AlternateContent>
       </w:r>
       <w:r>
-        <w:rPr>
-          <w:sz w:val="21"/>
-        </w:rPr>
         <mc:AlternateContent>
           <mc:Choice Requires="wps">
             <w:drawing>
@@ -3311,9 +5649,6 @@
         </mc:AlternateContent>
       </w:r>
       <w:r>
-        <w:rPr>
-          <w:sz w:val="21"/>
-        </w:rPr>
         <mc:AlternateContent>
           <mc:Choice Requires="wps">
             <w:drawing>
@@ -3381,9 +5716,6 @@
         </mc:AlternateContent>
       </w:r>
       <w:r>
-        <w:rPr>
-          <w:sz w:val="21"/>
-        </w:rPr>
         <mc:AlternateContent>
           <mc:Choice Requires="wps">
             <w:drawing>
@@ -3449,9 +5781,6 @@
         </mc:AlternateContent>
       </w:r>
       <w:r>
-        <w:rPr>
-          <w:sz w:val="21"/>
-        </w:rPr>
         <mc:AlternateContent>
           <mc:Choice Requires="wps">
             <w:drawing>
@@ -3547,8 +5876,27 @@
       </w:pPr>
     </w:lvl>
   </w:abstractNum>
+  <w:abstractNum w:abstractNumId="1">
+    <w:nsid w:val="3B9F96C3"/>
+    <w:multiLevelType w:val="singleLevel"/>
+    <w:tmpl w:val="3B9F96C3"/>
+    <w:lvl w:ilvl="0" w:tentative="0">
+      <w:start w:val="1"/>
+      <w:numFmt w:val="decimal"/>
+      <w:lvlText w:val="%1."/>
+      <w:lvlJc w:val="left"/>
+      <w:pPr>
+        <w:tabs>
+          <w:tab w:val="left" w:pos="312"/>
+        </w:tabs>
+      </w:pPr>
+    </w:lvl>
+  </w:abstractNum>
   <w:num w:numId="1">
     <w:abstractNumId w:val="0"/>
+  </w:num>
+  <w:num w:numId="2">
+    <w:abstractNumId w:val="1"/>
   </w:num>
 </w:numbering>
 </file>
@@ -3628,7 +5976,7 @@
     <w:lsdException w:qFormat="1" w:unhideWhenUsed="0" w:uiPriority="0" w:semiHidden="0" w:name="Title"/>
     <w:lsdException w:unhideWhenUsed="0" w:uiPriority="0" w:semiHidden="0" w:name="Closing"/>
     <w:lsdException w:unhideWhenUsed="0" w:uiPriority="0" w:semiHidden="0" w:name="Signature"/>
-    <w:lsdException w:unhideWhenUsed="0" w:uiPriority="0" w:name="Default Paragraph Font"/>
+    <w:lsdException w:uiPriority="1" w:name="Default Paragraph Font"/>
     <w:lsdException w:unhideWhenUsed="0" w:uiPriority="0" w:semiHidden="0" w:name="Body Text"/>
     <w:lsdException w:unhideWhenUsed="0" w:uiPriority="0" w:semiHidden="0" w:name="Body Text Indent"/>
     <w:lsdException w:unhideWhenUsed="0" w:uiPriority="0" w:semiHidden="0" w:name="List Continue"/>
@@ -3666,53 +6014,53 @@
     <w:lsdException w:unhideWhenUsed="0" w:uiPriority="0" w:semiHidden="0" w:name="HTML Sample"/>
     <w:lsdException w:unhideWhenUsed="0" w:uiPriority="0" w:semiHidden="0" w:name="HTML Typewriter"/>
     <w:lsdException w:unhideWhenUsed="0" w:uiPriority="0" w:semiHidden="0" w:name="HTML Variable"/>
-    <w:lsdException w:qFormat="1" w:unhideWhenUsed="0" w:uiPriority="0" w:name="Normal Table"/>
+    <w:lsdException w:qFormat="1" w:uiPriority="99" w:name="Normal Table"/>
     <w:lsdException w:unhideWhenUsed="0" w:uiPriority="0" w:semiHidden="0" w:name="annotation subject"/>
-    <w:lsdException w:unhideWhenUsed="0" w:uiPriority="0" w:semiHidden="0" w:name="Table Simple 1"/>
-    <w:lsdException w:unhideWhenUsed="0" w:uiPriority="0" w:semiHidden="0" w:name="Table Simple 2"/>
-    <w:lsdException w:unhideWhenUsed="0" w:uiPriority="0" w:semiHidden="0" w:name="Table Simple 3"/>
-    <w:lsdException w:unhideWhenUsed="0" w:uiPriority="0" w:semiHidden="0" w:name="Table Classic 1"/>
-    <w:lsdException w:unhideWhenUsed="0" w:uiPriority="0" w:semiHidden="0" w:name="Table Classic 2"/>
-    <w:lsdException w:unhideWhenUsed="0" w:uiPriority="0" w:semiHidden="0" w:name="Table Classic 3"/>
-    <w:lsdException w:unhideWhenUsed="0" w:uiPriority="0" w:semiHidden="0" w:name="Table Classic 4"/>
-    <w:lsdException w:unhideWhenUsed="0" w:uiPriority="0" w:semiHidden="0" w:name="Table Colorful 1"/>
-    <w:lsdException w:unhideWhenUsed="0" w:uiPriority="0" w:semiHidden="0" w:name="Table Colorful 2"/>
-    <w:lsdException w:unhideWhenUsed="0" w:uiPriority="0" w:semiHidden="0" w:name="Table Colorful 3"/>
-    <w:lsdException w:unhideWhenUsed="0" w:uiPriority="0" w:semiHidden="0" w:name="Table Columns 1"/>
-    <w:lsdException w:unhideWhenUsed="0" w:uiPriority="0" w:semiHidden="0" w:name="Table Columns 2"/>
-    <w:lsdException w:unhideWhenUsed="0" w:uiPriority="0" w:semiHidden="0" w:name="Table Columns 3"/>
-    <w:lsdException w:unhideWhenUsed="0" w:uiPriority="0" w:semiHidden="0" w:name="Table Columns 4"/>
-    <w:lsdException w:unhideWhenUsed="0" w:uiPriority="0" w:semiHidden="0" w:name="Table Columns 5"/>
-    <w:lsdException w:unhideWhenUsed="0" w:uiPriority="0" w:semiHidden="0" w:name="Table Grid 1"/>
-    <w:lsdException w:unhideWhenUsed="0" w:uiPriority="0" w:semiHidden="0" w:name="Table Grid 2"/>
-    <w:lsdException w:unhideWhenUsed="0" w:uiPriority="0" w:semiHidden="0" w:name="Table Grid 3"/>
-    <w:lsdException w:unhideWhenUsed="0" w:uiPriority="0" w:semiHidden="0" w:name="Table Grid 4"/>
-    <w:lsdException w:unhideWhenUsed="0" w:uiPriority="0" w:semiHidden="0" w:name="Table Grid 5"/>
-    <w:lsdException w:unhideWhenUsed="0" w:uiPriority="0" w:semiHidden="0" w:name="Table Grid 6"/>
-    <w:lsdException w:unhideWhenUsed="0" w:uiPriority="0" w:semiHidden="0" w:name="Table Grid 7"/>
-    <w:lsdException w:unhideWhenUsed="0" w:uiPriority="0" w:semiHidden="0" w:name="Table Grid 8"/>
-    <w:lsdException w:unhideWhenUsed="0" w:uiPriority="0" w:semiHidden="0" w:name="Table List 1"/>
-    <w:lsdException w:unhideWhenUsed="0" w:uiPriority="0" w:semiHidden="0" w:name="Table List 2"/>
-    <w:lsdException w:unhideWhenUsed="0" w:uiPriority="0" w:semiHidden="0" w:name="Table List 3"/>
-    <w:lsdException w:unhideWhenUsed="0" w:uiPriority="0" w:semiHidden="0" w:name="Table List 4"/>
-    <w:lsdException w:unhideWhenUsed="0" w:uiPriority="0" w:semiHidden="0" w:name="Table List 5"/>
-    <w:lsdException w:unhideWhenUsed="0" w:uiPriority="0" w:semiHidden="0" w:name="Table List 6"/>
-    <w:lsdException w:unhideWhenUsed="0" w:uiPriority="0" w:semiHidden="0" w:name="Table List 7"/>
-    <w:lsdException w:unhideWhenUsed="0" w:uiPriority="0" w:semiHidden="0" w:name="Table List 8"/>
-    <w:lsdException w:unhideWhenUsed="0" w:uiPriority="0" w:semiHidden="0" w:name="Table 3D effects 1"/>
-    <w:lsdException w:unhideWhenUsed="0" w:uiPriority="0" w:semiHidden="0" w:name="Table 3D effects 2"/>
-    <w:lsdException w:unhideWhenUsed="0" w:uiPriority="0" w:semiHidden="0" w:name="Table 3D effects 3"/>
-    <w:lsdException w:unhideWhenUsed="0" w:uiPriority="0" w:semiHidden="0" w:name="Table Contemporary"/>
-    <w:lsdException w:unhideWhenUsed="0" w:uiPriority="0" w:semiHidden="0" w:name="Table Elegant"/>
-    <w:lsdException w:unhideWhenUsed="0" w:uiPriority="0" w:semiHidden="0" w:name="Table Professional"/>
-    <w:lsdException w:unhideWhenUsed="0" w:uiPriority="0" w:semiHidden="0" w:name="Table Subtle 1"/>
-    <w:lsdException w:unhideWhenUsed="0" w:uiPriority="0" w:semiHidden="0" w:name="Table Subtle 2"/>
-    <w:lsdException w:unhideWhenUsed="0" w:uiPriority="0" w:semiHidden="0" w:name="Table Web 1"/>
-    <w:lsdException w:unhideWhenUsed="0" w:uiPriority="0" w:semiHidden="0" w:name="Table Web 2"/>
-    <w:lsdException w:unhideWhenUsed="0" w:uiPriority="0" w:semiHidden="0" w:name="Table Web 3"/>
+    <w:lsdException w:uiPriority="0" w:name="Table Simple 1"/>
+    <w:lsdException w:uiPriority="0" w:name="Table Simple 2"/>
+    <w:lsdException w:uiPriority="0" w:name="Table Simple 3"/>
+    <w:lsdException w:uiPriority="0" w:name="Table Classic 1"/>
+    <w:lsdException w:uiPriority="0" w:name="Table Classic 2"/>
+    <w:lsdException w:uiPriority="0" w:name="Table Classic 3"/>
+    <w:lsdException w:uiPriority="0" w:name="Table Classic 4"/>
+    <w:lsdException w:uiPriority="0" w:name="Table Colorful 1"/>
+    <w:lsdException w:uiPriority="0" w:name="Table Colorful 2"/>
+    <w:lsdException w:uiPriority="0" w:name="Table Colorful 3"/>
+    <w:lsdException w:uiPriority="0" w:name="Table Columns 1"/>
+    <w:lsdException w:uiPriority="0" w:name="Table Columns 2"/>
+    <w:lsdException w:uiPriority="0" w:name="Table Columns 3"/>
+    <w:lsdException w:uiPriority="0" w:name="Table Columns 4"/>
+    <w:lsdException w:uiPriority="0" w:name="Table Columns 5"/>
+    <w:lsdException w:uiPriority="0" w:name="Table Grid 1"/>
+    <w:lsdException w:uiPriority="0" w:name="Table Grid 2"/>
+    <w:lsdException w:uiPriority="0" w:name="Table Grid 3"/>
+    <w:lsdException w:uiPriority="0" w:name="Table Grid 4"/>
+    <w:lsdException w:uiPriority="0" w:name="Table Grid 5"/>
+    <w:lsdException w:uiPriority="0" w:name="Table Grid 6"/>
+    <w:lsdException w:uiPriority="0" w:name="Table Grid 7"/>
+    <w:lsdException w:uiPriority="0" w:name="Table Grid 8"/>
+    <w:lsdException w:uiPriority="0" w:name="Table List 1"/>
+    <w:lsdException w:uiPriority="0" w:name="Table List 2"/>
+    <w:lsdException w:uiPriority="0" w:name="Table List 3"/>
+    <w:lsdException w:uiPriority="0" w:name="Table List 4"/>
+    <w:lsdException w:uiPriority="0" w:name="Table List 5"/>
+    <w:lsdException w:uiPriority="0" w:name="Table List 6"/>
+    <w:lsdException w:uiPriority="0" w:name="Table List 7"/>
+    <w:lsdException w:uiPriority="0" w:name="Table List 8"/>
+    <w:lsdException w:uiPriority="0" w:name="Table 3D effects 1"/>
+    <w:lsdException w:uiPriority="0" w:name="Table 3D effects 2"/>
+    <w:lsdException w:uiPriority="0" w:name="Table 3D effects 3"/>
+    <w:lsdException w:uiPriority="0" w:name="Table Contemporary"/>
+    <w:lsdException w:uiPriority="0" w:name="Table Elegant"/>
+    <w:lsdException w:uiPriority="0" w:name="Table Professional"/>
+    <w:lsdException w:uiPriority="0" w:name="Table Subtle 1"/>
+    <w:lsdException w:uiPriority="0" w:name="Table Subtle 2"/>
+    <w:lsdException w:uiPriority="0" w:name="Table Web 1"/>
+    <w:lsdException w:uiPriority="0" w:name="Table Web 2"/>
+    <w:lsdException w:uiPriority="0" w:name="Table Web 3"/>
     <w:lsdException w:unhideWhenUsed="0" w:uiPriority="0" w:semiHidden="0" w:name="Balloon Text"/>
-    <w:lsdException w:unhideWhenUsed="0" w:uiPriority="0" w:semiHidden="0" w:name="Table Grid"/>
-    <w:lsdException w:unhideWhenUsed="0" w:uiPriority="0" w:semiHidden="0" w:name="Table Theme"/>
+    <w:lsdException w:uiPriority="0" w:name="Table Grid"/>
+    <w:lsdException w:uiPriority="0" w:name="Table Theme"/>
     <w:lsdException w:unhideWhenUsed="0" w:uiPriority="60" w:semiHidden="0" w:name="Light Shading"/>
     <w:lsdException w:unhideWhenUsed="0" w:uiPriority="61" w:semiHidden="0" w:name="Light List"/>
     <w:lsdException w:unhideWhenUsed="0" w:uiPriority="62" w:semiHidden="0" w:name="Light Grid"/>
@@ -3828,16 +6176,18 @@
       <w:lang w:val="en-US" w:eastAsia="zh-CN" w:bidi="ar-SA"/>
     </w:rPr>
   </w:style>
-  <w:style w:type="character" w:default="1" w:styleId="2">
+  <w:style w:type="character" w:default="1" w:styleId="5">
     <w:name w:val="Default Paragraph Font"/>
     <w:semiHidden/>
-    <w:uiPriority w:val="0"/>
+    <w:unhideWhenUsed/>
+    <w:uiPriority w:val="1"/>
   </w:style>
-  <w:style w:type="table" w:default="1" w:styleId="3">
+  <w:style w:type="table" w:default="1" w:styleId="7">
     <w:name w:val="Normal Table"/>
     <w:semiHidden/>
+    <w:unhideWhenUsed/>
     <w:qFormat/>
-    <w:uiPriority w:val="0"/>
+    <w:uiPriority w:val="99"/>
     <w:tblPr>
       <w:tblLayout w:type="fixed"/>
       <w:tblCellMar>
@@ -3847,6 +6197,80 @@
         <w:right w:w="108" w:type="dxa"/>
       </w:tblCellMar>
     </w:tblPr>
+  </w:style>
+  <w:style w:type="paragraph" w:styleId="2">
+    <w:name w:val="annotation subject"/>
+    <w:basedOn w:val="3"/>
+    <w:next w:val="3"/>
+    <w:link w:val="9"/>
+    <w:uiPriority w:val="0"/>
+    <w:rPr>
+      <w:b/>
+      <w:bCs/>
+    </w:rPr>
+  </w:style>
+  <w:style w:type="paragraph" w:styleId="3">
+    <w:name w:val="annotation text"/>
+    <w:basedOn w:val="1"/>
+    <w:link w:val="8"/>
+    <w:uiPriority w:val="0"/>
+    <w:pPr>
+      <w:jc w:val="left"/>
+    </w:pPr>
+  </w:style>
+  <w:style w:type="paragraph" w:styleId="4">
+    <w:name w:val="Balloon Text"/>
+    <w:basedOn w:val="1"/>
+    <w:link w:val="10"/>
+    <w:uiPriority w:val="0"/>
+    <w:rPr>
+      <w:sz w:val="18"/>
+      <w:szCs w:val="18"/>
+    </w:rPr>
+  </w:style>
+  <w:style w:type="character" w:styleId="6">
+    <w:name w:val="annotation reference"/>
+    <w:basedOn w:val="5"/>
+    <w:uiPriority w:val="0"/>
+    <w:rPr>
+      <w:sz w:val="21"/>
+      <w:szCs w:val="21"/>
+    </w:rPr>
+  </w:style>
+  <w:style w:type="character" w:customStyle="1" w:styleId="8">
+    <w:name w:val="批注文字 字符"/>
+    <w:basedOn w:val="5"/>
+    <w:link w:val="3"/>
+    <w:uiPriority w:val="0"/>
+    <w:rPr>
+      <w:kern w:val="2"/>
+      <w:sz w:val="21"/>
+      <w:szCs w:val="24"/>
+    </w:rPr>
+  </w:style>
+  <w:style w:type="character" w:customStyle="1" w:styleId="9">
+    <w:name w:val="批注主题 字符"/>
+    <w:basedOn w:val="8"/>
+    <w:link w:val="2"/>
+    <w:uiPriority w:val="0"/>
+    <w:rPr>
+      <w:b/>
+      <w:bCs/>
+      <w:kern w:val="2"/>
+      <w:sz w:val="21"/>
+      <w:szCs w:val="24"/>
+    </w:rPr>
+  </w:style>
+  <w:style w:type="character" w:customStyle="1" w:styleId="10">
+    <w:name w:val="批注框文本 字符"/>
+    <w:basedOn w:val="5"/>
+    <w:link w:val="4"/>
+    <w:uiPriority w:val="0"/>
+    <w:rPr>
+      <w:kern w:val="2"/>
+      <w:sz w:val="18"/>
+      <w:szCs w:val="18"/>
+    </w:rPr>
   </w:style>
 </w:styles>
 </file>

</xml_diff>